<commit_message>
Updated both resume styles one more time.
</commit_message>
<xml_diff>
--- a/Brandon Huffman Resume.docx
+++ b/Brandon Huffman Resume.docx
@@ -30,8 +30,6 @@
                 <w:rFonts w:ascii="Georgia" w:hAnsi="Georgia"/>
               </w:rPr>
             </w:pPr>
-            <w:bookmarkStart w:id="0" w:name="_GoBack"/>
-            <w:bookmarkEnd w:id="0"/>
           </w:p>
         </w:tc>
         <w:tc>
@@ -181,59 +179,83 @@
               <w:spacing w:after="0"/>
               <w:rPr>
                 <w:rFonts w:ascii="Georgia" w:hAnsi="Georgia"/>
+                <w:color w:val="auto"/>
               </w:rPr>
             </w:pPr>
             <w:r>
               <w:rPr>
                 <w:rFonts w:ascii="Georgia" w:hAnsi="Georgia"/>
-              </w:rPr>
-              <w:t xml:space="preserve">GAAP Knowledge  </w:t>
-            </w:r>
-            <w:r>
-              <w:rPr>
-                <w:rFonts w:ascii="Georgia" w:hAnsi="Georgia"/>
+                <w:color w:val="auto"/>
+              </w:rPr>
+              <w:t>Web Development</w:t>
+            </w:r>
+            <w:r>
+              <w:rPr>
+                <w:rFonts w:ascii="Georgia" w:hAnsi="Georgia"/>
+                <w:color w:val="auto"/>
+              </w:rPr>
+              <w:t xml:space="preserve">  </w:t>
+            </w:r>
+            <w:r>
+              <w:rPr>
+                <w:rFonts w:ascii="Georgia" w:hAnsi="Georgia"/>
+                <w:color w:val="auto"/>
               </w:rPr>
               <w:t xml:space="preserve">            </w:t>
             </w:r>
             <w:r>
               <w:rPr>
                 <w:rFonts w:ascii="Georgia" w:hAnsi="Georgia"/>
+                <w:color w:val="auto"/>
               </w:rPr>
               <w:t xml:space="preserve"> </w:t>
             </w:r>
             <w:r>
               <w:rPr>
                 <w:rFonts w:ascii="Georgia" w:hAnsi="Georgia"/>
+                <w:color w:val="auto"/>
               </w:rPr>
               <w:t xml:space="preserve">      </w:t>
             </w:r>
             <w:r>
               <w:rPr>
                 <w:rFonts w:ascii="Georgia" w:hAnsi="Georgia"/>
-              </w:rPr>
-              <w:t xml:space="preserve">Account Reconciliation       </w:t>
-            </w:r>
-            <w:r>
-              <w:rPr>
-                <w:rFonts w:ascii="Georgia" w:hAnsi="Georgia"/>
+                <w:color w:val="auto"/>
+              </w:rPr>
+              <w:t>Object Oriented Programming</w:t>
+            </w:r>
+            <w:r>
+              <w:rPr>
+                <w:rFonts w:ascii="Georgia" w:hAnsi="Georgia"/>
+                <w:color w:val="auto"/>
+              </w:rPr>
+              <w:t xml:space="preserve">      </w:t>
+            </w:r>
+            <w:r>
+              <w:rPr>
+                <w:rFonts w:ascii="Georgia" w:hAnsi="Georgia"/>
+                <w:color w:val="auto"/>
               </w:rPr>
               <w:t xml:space="preserve">              </w:t>
             </w:r>
             <w:r>
               <w:rPr>
                 <w:rFonts w:ascii="Georgia" w:hAnsi="Georgia"/>
+                <w:color w:val="auto"/>
               </w:rPr>
               <w:t xml:space="preserve"> </w:t>
             </w:r>
             <w:r>
               <w:rPr>
                 <w:rFonts w:ascii="Georgia" w:hAnsi="Georgia"/>
+                <w:color w:val="auto"/>
               </w:rPr>
               <w:t>Detail</w:t>
             </w:r>
             <w:r>
               <w:rPr>
                 <w:rFonts w:ascii="Georgia" w:hAnsi="Georgia"/>
+                <w:color w:val="auto"/>
               </w:rPr>
               <w:t xml:space="preserve"> Oriented</w:t>
             </w:r>
@@ -243,43 +265,43 @@
               <w:spacing w:after="0"/>
               <w:rPr>
                 <w:rFonts w:ascii="Georgia" w:hAnsi="Georgia"/>
+                <w:color w:val="auto"/>
               </w:rPr>
             </w:pPr>
             <w:r>
               <w:rPr>
                 <w:rFonts w:ascii="Georgia" w:hAnsi="Georgia"/>
-              </w:rPr>
-              <w:t>Payroll Taxes</w:t>
-            </w:r>
-            <w:r>
-              <w:rPr>
-                <w:rFonts w:ascii="Georgia" w:hAnsi="Georgia"/>
-              </w:rPr>
-              <w:t xml:space="preserve">     </w:t>
-            </w:r>
-            <w:r>
-              <w:rPr>
-                <w:rFonts w:ascii="Georgia" w:hAnsi="Georgia"/>
-              </w:rPr>
-              <w:t xml:space="preserve">                        </w:t>
-            </w:r>
-            <w:r>
-              <w:rPr>
-                <w:rFonts w:ascii="Georgia" w:hAnsi="Georgia"/>
-              </w:rPr>
-              <w:t xml:space="preserve">Organized                          </w:t>
-            </w:r>
-            <w:r>
-              <w:rPr>
-                <w:rFonts w:ascii="Georgia" w:hAnsi="Georgia"/>
+                <w:color w:val="auto"/>
+              </w:rPr>
+              <w:t>ECMAScript 6                             MySQL 5.7</w:t>
+            </w:r>
+            <w:r>
+              <w:rPr>
+                <w:rFonts w:ascii="Georgia" w:hAnsi="Georgia"/>
+                <w:color w:val="auto"/>
+              </w:rPr>
+              <w:t xml:space="preserve">                          </w:t>
+            </w:r>
+            <w:r>
+              <w:rPr>
+                <w:rFonts w:ascii="Georgia" w:hAnsi="Georgia"/>
+                <w:color w:val="auto"/>
               </w:rPr>
               <w:t xml:space="preserve">                    </w:t>
             </w:r>
             <w:r>
               <w:rPr>
                 <w:rFonts w:ascii="Georgia" w:hAnsi="Georgia"/>
-              </w:rPr>
-              <w:t xml:space="preserve">Trend Analysis </w:t>
+                <w:color w:val="auto"/>
+              </w:rPr>
+              <w:t xml:space="preserve">          </w:t>
+            </w:r>
+            <w:r>
+              <w:rPr>
+                <w:rFonts w:ascii="Georgia" w:hAnsi="Georgia"/>
+                <w:color w:val="auto"/>
+              </w:rPr>
+              <w:t>Analytical</w:t>
             </w:r>
           </w:p>
           <w:p>
@@ -287,79 +309,50 @@
               <w:spacing w:after="0"/>
               <w:rPr>
                 <w:rFonts w:ascii="Georgia" w:hAnsi="Georgia"/>
+                <w:color w:val="auto"/>
               </w:rPr>
             </w:pPr>
             <w:r>
               <w:rPr>
                 <w:rFonts w:ascii="Georgia" w:hAnsi="Georgia"/>
-              </w:rPr>
-              <w:t>Microsoft Office</w:t>
-            </w:r>
-            <w:r>
-              <w:rPr>
-                <w:rFonts w:ascii="Georgia" w:hAnsi="Georgia"/>
+                <w:color w:val="auto"/>
+              </w:rPr>
+              <w:t>Bootstrap 4</w:t>
+            </w:r>
+            <w:r>
+              <w:rPr>
+                <w:rFonts w:ascii="Georgia" w:hAnsi="Georgia"/>
+                <w:color w:val="auto"/>
               </w:rPr>
               <w:t xml:space="preserve"> </w:t>
             </w:r>
             <w:r>
               <w:rPr>
                 <w:rFonts w:ascii="Georgia" w:hAnsi="Georgia"/>
+                <w:color w:val="auto"/>
               </w:rPr>
               <w:t xml:space="preserve">                </w:t>
             </w:r>
             <w:r>
               <w:rPr>
                 <w:rFonts w:ascii="Georgia" w:hAnsi="Georgia"/>
+                <w:color w:val="auto"/>
               </w:rPr>
               <w:t xml:space="preserve">  </w:t>
             </w:r>
             <w:r>
               <w:rPr>
                 <w:rFonts w:ascii="Georgia" w:hAnsi="Georgia"/>
+                <w:color w:val="auto"/>
               </w:rPr>
               <w:t xml:space="preserve">     </w:t>
             </w:r>
             <w:r>
               <w:rPr>
                 <w:rFonts w:ascii="Georgia" w:hAnsi="Georgia"/>
-              </w:rPr>
-              <w:t xml:space="preserve">Financial </w:t>
-            </w:r>
-            <w:r>
-              <w:rPr>
-                <w:rFonts w:ascii="Georgia" w:hAnsi="Georgia"/>
-              </w:rPr>
-              <w:t>Statement Prep</w:t>
-            </w:r>
-            <w:r>
-              <w:rPr>
-                <w:rFonts w:ascii="Georgia" w:hAnsi="Georgia"/>
-              </w:rPr>
-              <w:t xml:space="preserve">   </w:t>
-            </w:r>
-            <w:r>
-              <w:rPr>
-                <w:rFonts w:ascii="Georgia" w:hAnsi="Georgia"/>
-              </w:rPr>
-              <w:t xml:space="preserve">  </w:t>
-            </w:r>
-            <w:r>
-              <w:rPr>
-                <w:rFonts w:ascii="Georgia" w:hAnsi="Georgia"/>
-              </w:rPr>
-              <w:t xml:space="preserve">            </w:t>
-            </w:r>
-            <w:r>
-              <w:rPr>
-                <w:rFonts w:ascii="Georgia" w:hAnsi="Georgia"/>
-              </w:rPr>
-              <w:t xml:space="preserve"> </w:t>
-            </w:r>
-            <w:r>
-              <w:rPr>
-                <w:rFonts w:ascii="Georgia" w:hAnsi="Georgia"/>
-              </w:rPr>
-              <w:t>Analytical</w:t>
+                <w:color w:val="auto"/>
+              </w:rPr>
+              <w:t xml:space="preserve">          PHP 7.2                                                             Team Player</w:t>
             </w:r>
           </w:p>
           <w:p>
@@ -372,38 +365,58 @@
             <w:r>
               <w:rPr>
                 <w:rFonts w:ascii="Georgia" w:hAnsi="Georgia"/>
-              </w:rPr>
-              <w:t xml:space="preserve">QuickBooks </w:t>
-            </w:r>
-            <w:r>
-              <w:rPr>
-                <w:rFonts w:ascii="Georgia" w:hAnsi="Georgia"/>
-              </w:rPr>
-              <w:t xml:space="preserve">                              </w:t>
-            </w:r>
-            <w:r>
-              <w:rPr>
-                <w:rFonts w:ascii="Georgia" w:hAnsi="Georgia"/>
-              </w:rPr>
-              <w:t>Data Entry</w:t>
-            </w:r>
-            <w:r>
-              <w:rPr>
-                <w:rFonts w:ascii="Georgia" w:hAnsi="Georgia"/>
+                <w:color w:val="auto"/>
+              </w:rPr>
+              <w:t xml:space="preserve">CSS 3                             </w:t>
+            </w:r>
+            <w:r>
+              <w:rPr>
+                <w:rFonts w:ascii="Georgia" w:hAnsi="Georgia"/>
+                <w:color w:val="auto"/>
+              </w:rPr>
+              <w:t xml:space="preserve"> </w:t>
+            </w:r>
+            <w:r>
+              <w:rPr>
+                <w:rFonts w:ascii="Georgia" w:hAnsi="Georgia"/>
+                <w:color w:val="auto"/>
+              </w:rPr>
+              <w:t xml:space="preserve">              </w:t>
+            </w:r>
+            <w:r>
+              <w:rPr>
+                <w:rFonts w:ascii="Georgia" w:hAnsi="Georgia"/>
+                <w:color w:val="auto"/>
+              </w:rPr>
+              <w:t xml:space="preserve"> Angular 6</w:t>
+            </w:r>
+            <w:r>
+              <w:rPr>
+                <w:rFonts w:ascii="Georgia" w:hAnsi="Georgia"/>
+                <w:color w:val="auto"/>
               </w:rPr>
               <w:t xml:space="preserve">                </w:t>
             </w:r>
             <w:r>
               <w:rPr>
                 <w:rFonts w:ascii="Georgia" w:hAnsi="Georgia"/>
+                <w:color w:val="auto"/>
               </w:rPr>
               <w:t xml:space="preserve">                             </w:t>
             </w:r>
             <w:r>
               <w:rPr>
                 <w:rFonts w:ascii="Georgia" w:hAnsi="Georgia"/>
-              </w:rPr>
-              <w:t xml:space="preserve">Excellent Communicator                   </w:t>
+                <w:color w:val="auto"/>
+              </w:rPr>
+              <w:t xml:space="preserve">             Critical Thinker</w:t>
+            </w:r>
+            <w:r>
+              <w:rPr>
+                <w:rFonts w:ascii="Georgia" w:hAnsi="Georgia"/>
+                <w:color w:val="auto"/>
+              </w:rPr>
+              <w:t xml:space="preserve">                   </w:t>
             </w:r>
           </w:p>
         </w:tc>
@@ -426,7 +439,16 @@
                 <w:rFonts w:ascii="Georgia" w:hAnsi="Georgia"/>
                 <w:color w:val="002060"/>
               </w:rPr>
-              <w:t>Experience</w:t>
+              <w:t>Experie</w:t>
+            </w:r>
+            <w:bookmarkStart w:id="0" w:name="_GoBack"/>
+            <w:bookmarkEnd w:id="0"/>
+            <w:r>
+              <w:rPr>
+                <w:rFonts w:ascii="Georgia" w:hAnsi="Georgia"/>
+                <w:color w:val="002060"/>
+              </w:rPr>
+              <w:t>nce</w:t>
             </w:r>
           </w:p>
         </w:tc>
@@ -484,115 +506,23 @@
                       <w:pStyle w:val="Heading2"/>
                       <w:rPr>
                         <w:rFonts w:ascii="Georgia" w:hAnsi="Georgia"/>
-                        <w:color w:val="auto"/>
-                        <w:sz w:val="22"/>
-                        <w:szCs w:val="22"/>
+                        <w:u w:val="single"/>
                       </w:rPr>
                     </w:pPr>
                     <w:r>
                       <w:rPr>
                         <w:rStyle w:val="Strong"/>
                         <w:rFonts w:ascii="Georgia" w:hAnsi="Georgia"/>
+                        <w:u w:val="single"/>
                       </w:rPr>
                       <w:t>Bookkeeper</w:t>
                     </w:r>
                     <w:r>
                       <w:rPr>
                         <w:rFonts w:ascii="Georgia" w:hAnsi="Georgia"/>
+                        <w:u w:val="single"/>
                       </w:rPr>
                       <w:t xml:space="preserve"> </w:t>
-                    </w:r>
-                    <w:r>
-                      <w:rPr>
-                        <w:rFonts w:ascii="Georgia" w:hAnsi="Georgia"/>
-                      </w:rPr>
-                      <w:t>–Atkinson CPA’S</w:t>
-                    </w:r>
-                  </w:p>
-                  <w:p>
-                    <w:pPr>
-                      <w:pStyle w:val="Heading3"/>
-                      <w:rPr>
-                        <w:rFonts w:ascii="Georgia" w:hAnsi="Georgia"/>
-                      </w:rPr>
-                    </w:pPr>
-                    <w:r>
-                      <w:rPr>
-                        <w:rFonts w:ascii="Georgia" w:hAnsi="Georgia"/>
-                      </w:rPr>
-                      <w:t>September 2018 – November 2018</w:t>
-                    </w:r>
-                  </w:p>
-                  <w:p>
-                    <w:r>
-                      <w:rPr>
-                        <w:rFonts w:ascii="Georgia" w:hAnsi="Georgia"/>
-                        <w:i/>
-                      </w:rPr>
-                      <w:t xml:space="preserve">Acquired </w:t>
-                    </w:r>
-                    <w:r>
-                      <w:rPr>
-                        <w:rFonts w:ascii="Georgia" w:hAnsi="Georgia"/>
-                        <w:i/>
-                      </w:rPr>
-                      <w:t>supporting documentation, analyze</w:t>
-                    </w:r>
-                    <w:r>
-                      <w:rPr>
-                        <w:rFonts w:ascii="Georgia" w:hAnsi="Georgia"/>
-                        <w:i/>
-                      </w:rPr>
-                      <w:t>d</w:t>
-                    </w:r>
-                    <w:r>
-                      <w:rPr>
-                        <w:rFonts w:ascii="Georgia" w:hAnsi="Georgia"/>
-                        <w:i/>
-                      </w:rPr>
-                      <w:t xml:space="preserve"> </w:t>
-                    </w:r>
-                    <w:r>
-                      <w:rPr>
-                        <w:rFonts w:ascii="Georgia" w:hAnsi="Georgia"/>
-                        <w:i/>
-                      </w:rPr>
-                      <w:t xml:space="preserve">financial information, classified </w:t>
-                    </w:r>
-                    <w:r>
-                      <w:rPr>
-                        <w:rFonts w:ascii="Georgia" w:hAnsi="Georgia"/>
-                        <w:i/>
-                      </w:rPr>
-                      <w:t>business transactions, reconcile</w:t>
-                    </w:r>
-                    <w:r>
-                      <w:rPr>
-                        <w:rFonts w:ascii="Georgia" w:hAnsi="Georgia"/>
-                        <w:i/>
-                      </w:rPr>
-                      <w:t>d</w:t>
-                    </w:r>
-                    <w:r>
-                      <w:rPr>
-                        <w:rFonts w:ascii="Georgia" w:hAnsi="Georgia"/>
-                        <w:i/>
-                      </w:rPr>
-                      <w:t xml:space="preserve"> client accounts, generate</w:t>
-                    </w:r>
-                    <w:r>
-                      <w:rPr>
-                        <w:rFonts w:ascii="Georgia" w:hAnsi="Georgia"/>
-                        <w:i/>
-                      </w:rPr>
-                      <w:t xml:space="preserve">d financial reports and processed </w:t>
-                    </w:r>
-                    <w:r>
-                      <w:rPr>
-                        <w:rFonts w:ascii="Georgia" w:hAnsi="Georgia"/>
-                        <w:i/>
-                      </w:rPr>
-                      <w:t xml:space="preserve">tax payments. </w:t>
                     </w:r>
                   </w:p>
                   <w:p>
@@ -600,33 +530,75 @@
                       <w:pStyle w:val="Heading2"/>
                       <w:rPr>
                         <w:rFonts w:ascii="Georgia" w:hAnsi="Georgia"/>
+                        <w:color w:val="7F7F7F" w:themeColor="text1" w:themeTint="80"/>
+                        <w:sz w:val="16"/>
+                      </w:rPr>
+                    </w:pPr>
+                    <w:r>
+                      <w:rPr>
+                        <w:rFonts w:ascii="Georgia" w:hAnsi="Georgia"/>
+                      </w:rPr>
+                      <w:t xml:space="preserve">Atkinson CPA’S </w:t>
+                    </w:r>
+                    <w:r>
+                      <w:rPr>
+                        <w:rFonts w:ascii="Georgia" w:hAnsi="Georgia"/>
+                        <w:color w:val="7F7F7F" w:themeColor="text1" w:themeTint="80"/>
+                        <w:sz w:val="16"/>
+                      </w:rPr>
+                      <w:t>MAY</w:t>
+                    </w:r>
+                    <w:r>
+                      <w:rPr>
+                        <w:rFonts w:ascii="Georgia" w:hAnsi="Georgia"/>
+                        <w:color w:val="7F7F7F" w:themeColor="text1" w:themeTint="80"/>
+                        <w:sz w:val="16"/>
+                      </w:rPr>
+                      <w:t xml:space="preserve"> 2018 – November 2018</w:t>
+                    </w:r>
+                    <w:r>
+                      <w:rPr>
+                        <w:rFonts w:ascii="Georgia" w:hAnsi="Georgia"/>
+                        <w:b/>
                         <w:color w:val="auto"/>
-                        <w:sz w:val="22"/>
-                        <w:szCs w:val="22"/>
-                      </w:rPr>
-                    </w:pPr>
-                    <w:r>
-                      <w:rPr>
-                        <w:rStyle w:val="Strong"/>
-                        <w:rFonts w:ascii="Georgia" w:hAnsi="Georgia"/>
-                      </w:rPr>
-                      <w:t>Bookkeeper</w:t>
-                    </w:r>
-                    <w:r>
-                      <w:rPr>
-                        <w:rFonts w:ascii="Georgia" w:hAnsi="Georgia"/>
+                        <w:sz w:val="16"/>
                       </w:rPr>
                       <w:t xml:space="preserve"> </w:t>
                     </w:r>
                     <w:r>
                       <w:rPr>
                         <w:rFonts w:ascii="Georgia" w:hAnsi="Georgia"/>
-                      </w:rPr>
-                      <w:t>–</w:t>
-                    </w:r>
-                    <w:r>
-                      <w:rPr>
-                        <w:rFonts w:ascii="Georgia" w:hAnsi="Georgia"/>
+                        <w:b/>
+                        <w:color w:val="auto"/>
+                      </w:rPr>
+                      <w:t xml:space="preserve">| </w:t>
+                    </w:r>
+                    <w:r>
+                      <w:rPr>
+                        <w:rFonts w:ascii="Georgia" w:hAnsi="Georgia"/>
+                      </w:rPr>
+                      <w:t xml:space="preserve">Duke City Aquatics </w:t>
+                    </w:r>
+                    <w:r>
+                      <w:rPr>
+                        <w:rFonts w:ascii="Georgia" w:hAnsi="Georgia"/>
+                        <w:color w:val="7F7F7F" w:themeColor="text1" w:themeTint="80"/>
+                        <w:sz w:val="16"/>
+                      </w:rPr>
+                      <w:t>September 2014 – May 2018</w:t>
+                    </w:r>
+                    <w:r>
+                      <w:rPr>
+                        <w:rFonts w:ascii="Georgia" w:hAnsi="Georgia"/>
+                        <w:b/>
+                        <w:color w:val="auto"/>
+                      </w:rPr>
+                      <w:t xml:space="preserve"> |</w:t>
+                    </w:r>
+                    <w:r>
+                      <w:rPr>
+                        <w:rFonts w:ascii="Georgia" w:hAnsi="Georgia"/>
+                        <w:color w:val="auto"/>
                       </w:rPr>
                       <w:t xml:space="preserve"> </w:t>
                     </w:r>
@@ -634,32 +606,81 @@
                       <w:rPr>
                         <w:rFonts w:ascii="Georgia" w:hAnsi="Georgia"/>
                       </w:rPr>
-                      <w:t>SABIO SYSTEMS</w:t>
+                      <w:t xml:space="preserve">MCKinney &amp; Associate </w:t>
+                    </w:r>
+                    <w:r>
+                      <w:rPr>
+                        <w:rFonts w:ascii="Georgia" w:hAnsi="Georgia"/>
+                        <w:color w:val="auto"/>
+                      </w:rPr>
+                      <w:t>CPAs</w:t>
+                    </w:r>
+                    <w:r>
+                      <w:rPr>
+                        <w:rFonts w:ascii="Georgia" w:hAnsi="Georgia"/>
+                        <w:color w:val="7F7F7F" w:themeColor="text1" w:themeTint="80"/>
+                      </w:rPr>
+                      <w:t xml:space="preserve"> </w:t>
+                    </w:r>
+                    <w:r>
+                      <w:rPr>
+                        <w:rFonts w:ascii="Georgia" w:hAnsi="Georgia"/>
+                        <w:color w:val="7F7F7F" w:themeColor="text1" w:themeTint="80"/>
+                        <w:sz w:val="16"/>
+                      </w:rPr>
+                      <w:t>December 2014 – April 2015</w:t>
                     </w:r>
                   </w:p>
                   <w:p>
                     <w:pPr>
-                      <w:pStyle w:val="Heading3"/>
-                      <w:rPr>
-                        <w:rFonts w:ascii="Georgia" w:hAnsi="Georgia"/>
-                      </w:rPr>
+                      <w:spacing w:after="0"/>
+                      <w:ind w:left="432"/>
                     </w:pPr>
-                    <w:r>
-                      <w:rPr>
-                        <w:rFonts w:ascii="Georgia" w:hAnsi="Georgia"/>
-                      </w:rPr>
-                      <w:t xml:space="preserve">May 2018 – </w:t>
-                    </w:r>
-                    <w:r>
-                      <w:rPr>
-                        <w:rFonts w:ascii="Georgia" w:hAnsi="Georgia"/>
-                      </w:rPr>
-                      <w:t>September 2018</w:t>
+                  </w:p>
+                  <w:p>
+                    <w:pPr>
+                      <w:ind w:left="432"/>
+                    </w:pPr>
+                    <w:r>
+                      <w:rPr>
+                        <w:rFonts w:ascii="Georgia" w:hAnsi="Georgia"/>
+                        <w:i/>
+                      </w:rPr>
+                      <w:t>Acquired supporting documentation, classified business transactions,</w:t>
+                    </w:r>
+                    <w:r>
+                      <w:rPr>
+                        <w:rFonts w:ascii="Georgia" w:hAnsi="Georgia"/>
+                        <w:i/>
+                      </w:rPr>
+                      <w:t xml:space="preserve"> entered transactions into accounting software,</w:t>
+                    </w:r>
+                    <w:r>
+                      <w:rPr>
+                        <w:rFonts w:ascii="Georgia" w:hAnsi="Georgia"/>
+                        <w:i/>
+                      </w:rPr>
+                      <w:t xml:space="preserve"> </w:t>
+                    </w:r>
+                    <w:r>
+                      <w:rPr>
+                        <w:rFonts w:ascii="Georgia" w:hAnsi="Georgia"/>
+                        <w:i/>
+                      </w:rPr>
+                      <w:t xml:space="preserve">addressed inconsistencies, </w:t>
+                    </w:r>
+                    <w:r>
+                      <w:rPr>
+                        <w:rFonts w:ascii="Georgia" w:hAnsi="Georgia"/>
+                        <w:i/>
+                      </w:rPr>
+                      <w:t xml:space="preserve">reconciled client accounts, generated financial reports, processed payroll, and made tax payments. </w:t>
                     </w:r>
                   </w:p>
                   <w:p>
                     <w:pPr>
                       <w:spacing w:after="0" w:line="240" w:lineRule="auto"/>
+                      <w:ind w:left="432"/>
                       <w:rPr>
                         <w:rFonts w:ascii="Georgia" w:hAnsi="Georgia"/>
                         <w:i/>
@@ -670,35 +691,195 @@
                         <w:rFonts w:ascii="Georgia" w:hAnsi="Georgia"/>
                         <w:i/>
                       </w:rPr>
-                      <w:t xml:space="preserve">Carried </w:t>
-                    </w:r>
-                    <w:r>
-                      <w:rPr>
-                        <w:rFonts w:ascii="Georgia" w:hAnsi="Georgia"/>
-                        <w:i/>
-                      </w:rPr>
-                      <w:t>out various administrative and bookkeeping tasks at</w:t>
-                    </w:r>
-                    <w:r>
-                      <w:rPr>
-                        <w:rFonts w:ascii="Georgia" w:hAnsi="Georgia"/>
-                        <w:i/>
-                      </w:rPr>
-                      <w:t xml:space="preserve"> Atkinson CPA’s</w:t>
-                    </w:r>
-                    <w:r>
-                      <w:rPr>
-                        <w:rFonts w:ascii="Georgia" w:hAnsi="Georgia"/>
-                        <w:i/>
-                      </w:rPr>
-                      <w:t xml:space="preserve"> including organizing files, entering transactions into accounting software, creating compilation reports for clients, recognizing errors and addressing inconsistencies. </w:t>
-                    </w:r>
-                    <w:r>
-                      <w:rPr>
-                        <w:rFonts w:ascii="Georgia" w:hAnsi="Georgia"/>
-                        <w:i/>
-                      </w:rPr>
-                      <w:t xml:space="preserve"> </w:t>
+                      <w:t>Organized over 5 years of backdated financial</w:t>
+                    </w:r>
+                    <w:r>
+                      <w:rPr>
+                        <w:rFonts w:ascii="Georgia" w:hAnsi="Georgia"/>
+                        <w:i/>
+                      </w:rPr>
+                      <w:t xml:space="preserve"> r</w:t>
+                    </w:r>
+                    <w:r>
+                      <w:rPr>
+                        <w:rFonts w:ascii="Georgia" w:hAnsi="Georgia"/>
+                        <w:i/>
+                      </w:rPr>
+                      <w:t xml:space="preserve">ecords </w:t>
+                    </w:r>
+                    <w:r>
+                      <w:rPr>
+                        <w:rFonts w:ascii="Georgia" w:hAnsi="Georgia"/>
+                        <w:i/>
+                      </w:rPr>
+                      <w:t xml:space="preserve">for Duke City Aquatics </w:t>
+                    </w:r>
+                    <w:r>
+                      <w:rPr>
+                        <w:rFonts w:ascii="Georgia" w:hAnsi="Georgia"/>
+                        <w:i/>
+                      </w:rPr>
+                      <w:t xml:space="preserve">and brought them up to date </w:t>
+                    </w:r>
+                    <w:r>
+                      <w:rPr>
+                        <w:rFonts w:ascii="Georgia" w:hAnsi="Georgia"/>
+                        <w:i/>
+                      </w:rPr>
+                      <w:t>for corporate tax filing</w:t>
+                    </w:r>
+                    <w:r>
+                      <w:rPr>
+                        <w:rFonts w:ascii="Georgia" w:hAnsi="Georgia"/>
+                        <w:i/>
+                      </w:rPr>
+                      <w:t>. I also f</w:t>
+                    </w:r>
+                    <w:r>
+                      <w:rPr>
+                        <w:rFonts w:ascii="Georgia" w:hAnsi="Georgia"/>
+                        <w:i/>
+                      </w:rPr>
+                      <w:t xml:space="preserve">ounded </w:t>
+                    </w:r>
+                    <w:r>
+                      <w:rPr>
+                        <w:rFonts w:ascii="Georgia" w:hAnsi="Georgia"/>
+                        <w:i/>
+                      </w:rPr>
+                      <w:t>and maintained</w:t>
+                    </w:r>
+                    <w:r>
+                      <w:rPr>
+                        <w:rFonts w:ascii="Georgia" w:hAnsi="Georgia"/>
+                        <w:i/>
+                      </w:rPr>
+                      <w:t xml:space="preserve"> Duke’s Charitable Foundation, a 501 (c)(3) dedicated to raising </w:t>
+                    </w:r>
+                    <w:r>
+                      <w:rPr>
+                        <w:rFonts w:ascii="Georgia" w:hAnsi="Georgia"/>
+                        <w:i/>
+                      </w:rPr>
+                      <w:t xml:space="preserve">thousands in </w:t>
+                    </w:r>
+                    <w:r>
+                      <w:rPr>
+                        <w:rFonts w:ascii="Georgia" w:hAnsi="Georgia"/>
+                        <w:i/>
+                      </w:rPr>
+                      <w:t xml:space="preserve">funds for </w:t>
+                    </w:r>
+                    <w:r>
+                      <w:rPr>
+                        <w:rFonts w:ascii="Georgia" w:hAnsi="Georgia"/>
+                        <w:i/>
+                      </w:rPr>
+                      <w:t xml:space="preserve">their </w:t>
+                    </w:r>
+                    <w:proofErr w:type="gramStart"/>
+                    <w:r>
+                      <w:rPr>
+                        <w:rFonts w:ascii="Georgia" w:hAnsi="Georgia"/>
+                        <w:i/>
+                      </w:rPr>
+                      <w:t>athletes</w:t>
+                    </w:r>
+                    <w:proofErr w:type="gramEnd"/>
+                    <w:r>
+                      <w:rPr>
+                        <w:rFonts w:ascii="Georgia" w:hAnsi="Georgia"/>
+                        <w:i/>
+                      </w:rPr>
+                      <w:t xml:space="preserve"> travel, competitions and equipment. </w:t>
+                    </w:r>
+                  </w:p>
+                  <w:p>
+                    <w:pPr>
+                      <w:spacing w:after="0" w:line="240" w:lineRule="auto"/>
+                      <w:ind w:left="432"/>
+                      <w:rPr>
+                        <w:rFonts w:ascii="Georgia" w:hAnsi="Georgia"/>
+                        <w:i/>
+                      </w:rPr>
+                    </w:pPr>
+                  </w:p>
+                  <w:p>
+                    <w:pPr>
+                      <w:ind w:left="432"/>
+                      <w:rPr>
+                        <w:rFonts w:ascii="Georgia" w:hAnsi="Georgia"/>
+                        <w:i/>
+                      </w:rPr>
+                    </w:pPr>
+                    <w:r>
+                      <w:rPr>
+                        <w:rFonts w:ascii="Georgia" w:hAnsi="Georgia"/>
+                        <w:i/>
+                      </w:rPr>
+                      <w:t>Executed general administrati</w:t>
+                    </w:r>
+                    <w:r>
+                      <w:rPr>
+                        <w:rFonts w:ascii="Georgia" w:hAnsi="Georgia"/>
+                        <w:i/>
+                      </w:rPr>
+                      <w:t>ve</w:t>
+                    </w:r>
+                    <w:r>
+                      <w:rPr>
+                        <w:rFonts w:ascii="Georgia" w:hAnsi="Georgia"/>
+                        <w:i/>
+                      </w:rPr>
+                      <w:t xml:space="preserve"> functions for </w:t>
+                    </w:r>
+                    <w:r>
+                      <w:rPr>
+                        <w:rFonts w:ascii="Georgia" w:hAnsi="Georgia"/>
+                        <w:i/>
+                      </w:rPr>
+                      <w:t>McKinney CPA’s</w:t>
+                    </w:r>
+                    <w:r>
+                      <w:rPr>
+                        <w:rFonts w:ascii="Georgia" w:hAnsi="Georgia"/>
+                        <w:i/>
+                      </w:rPr>
+                      <w:t xml:space="preserve"> including answering phones, organizing files, mailing returns, scheduling meetings and handling </w:t>
+                    </w:r>
+                    <w:r>
+                      <w:rPr>
+                        <w:rFonts w:ascii="Georgia" w:hAnsi="Georgia"/>
+                        <w:i/>
+                      </w:rPr>
+                      <w:t xml:space="preserve">client </w:t>
+                    </w:r>
+                    <w:r>
+                      <w:rPr>
+                        <w:rFonts w:ascii="Georgia" w:hAnsi="Georgia"/>
+                        <w:i/>
+                      </w:rPr>
+                      <w:t xml:space="preserve">payments. </w:t>
+                    </w:r>
+                  </w:p>
+                  <w:p>
+                    <w:pPr>
+                      <w:spacing w:after="0" w:line="240" w:lineRule="auto"/>
+                      <w:rPr>
+                        <w:rFonts w:ascii="Georgia" w:hAnsi="Georgia"/>
+                        <w:b/>
+                        <w:color w:val="auto"/>
+                        <w:u w:val="single"/>
+                      </w:rPr>
+                    </w:pPr>
+                    <w:r>
+                      <w:rPr>
+                        <w:rFonts w:ascii="Georgia" w:hAnsi="Georgia"/>
+                        <w:b/>
+                        <w:color w:val="auto"/>
+                        <w:u w:val="single"/>
+                      </w:rPr>
+                      <w:t>SWIM COACH</w:t>
                     </w:r>
                   </w:p>
                   <w:p>
@@ -706,199 +887,401 @@
                       <w:pStyle w:val="Heading2"/>
                       <w:rPr>
                         <w:rFonts w:ascii="Georgia" w:hAnsi="Georgia"/>
+                      </w:rPr>
+                    </w:pPr>
+                    <w:r>
+                      <w:rPr>
+                        <w:rFonts w:ascii="Georgia" w:hAnsi="Georgia"/>
+                        <w:color w:val="auto"/>
+                      </w:rPr>
+                      <w:t xml:space="preserve">Fish Factory Swim School </w:t>
+                    </w:r>
+                    <w:r>
+                      <w:rPr>
+                        <w:rFonts w:ascii="Georgia" w:hAnsi="Georgia"/>
+                        <w:color w:val="7F7F7F" w:themeColor="text1" w:themeTint="80"/>
+                        <w:sz w:val="16"/>
+                      </w:rPr>
+                      <w:t>June 2015 – May 2018</w:t>
+                    </w:r>
+                    <w:r>
+                      <w:rPr>
+                        <w:rFonts w:ascii="Georgia" w:hAnsi="Georgia"/>
                         <w:b/>
-                        <w:bCs/>
-                        <w:caps w:val="0"/>
-                        <w:color w:val="595959" w:themeColor="text1" w:themeTint="A6"/>
-                        <w:kern w:val="0"/>
+                        <w:color w:val="auto"/>
+                        <w:sz w:val="16"/>
+                      </w:rPr>
+                      <w:t xml:space="preserve"> </w:t>
+                    </w:r>
+                    <w:r>
+                      <w:rPr>
+                        <w:rFonts w:ascii="Georgia" w:hAnsi="Georgia"/>
+                        <w:b/>
+                        <w:color w:val="auto"/>
+                      </w:rPr>
+                      <w:t xml:space="preserve">| </w:t>
+                    </w:r>
+                    <w:r>
+                      <w:rPr>
+                        <w:rFonts w:ascii="Georgia" w:hAnsi="Georgia"/>
+                      </w:rPr>
+                      <w:t>DUKE CITY Aquatics</w:t>
+                    </w:r>
+                  </w:p>
+                  <w:p>
+                    <w:pPr>
+                      <w:pStyle w:val="Heading2"/>
+                      <w:rPr>
+                        <w:rFonts w:ascii="Georgia" w:hAnsi="Georgia"/>
+                      </w:rPr>
+                    </w:pPr>
+                    <w:r>
+                      <w:rPr>
+                        <w:rFonts w:ascii="Georgia" w:hAnsi="Georgia"/>
+                        <w:color w:val="7F7F7F" w:themeColor="text1" w:themeTint="80"/>
+                        <w:sz w:val="16"/>
+                      </w:rPr>
+                      <w:t>August 20</w:t>
+                    </w:r>
+                    <w:r>
+                      <w:rPr>
+                        <w:rFonts w:ascii="Georgia" w:hAnsi="Georgia"/>
+                        <w:color w:val="7F7F7F" w:themeColor="text1" w:themeTint="80"/>
+                        <w:sz w:val="16"/>
+                      </w:rPr>
+                      <w:t>09</w:t>
+                    </w:r>
+                    <w:r>
+                      <w:rPr>
+                        <w:rFonts w:ascii="Georgia" w:hAnsi="Georgia"/>
+                        <w:color w:val="7F7F7F" w:themeColor="text1" w:themeTint="80"/>
+                        <w:sz w:val="16"/>
+                      </w:rPr>
+                      <w:t xml:space="preserve"> – August 2014</w:t>
+                    </w:r>
+                    <w:r>
+                      <w:rPr>
+                        <w:rFonts w:ascii="Georgia" w:hAnsi="Georgia"/>
+                        <w:b/>
+                        <w:color w:val="7F7F7F" w:themeColor="text1" w:themeTint="80"/>
+                        <w:sz w:val="16"/>
+                      </w:rPr>
+                      <w:t xml:space="preserve"> </w:t>
+                    </w:r>
+                    <w:r>
+                      <w:rPr>
+                        <w:rFonts w:ascii="Georgia" w:hAnsi="Georgia"/>
+                        <w:b/>
+                        <w:color w:val="auto"/>
+                      </w:rPr>
+                      <w:t xml:space="preserve">| </w:t>
+                    </w:r>
+                    <w:r>
+                      <w:rPr>
+                        <w:rFonts w:ascii="Georgia" w:hAnsi="Georgia"/>
+                      </w:rPr>
+                      <w:t xml:space="preserve">Tanoan Swim Club </w:t>
+                    </w:r>
+                    <w:r>
+                      <w:rPr>
+                        <w:rFonts w:ascii="Georgia" w:hAnsi="Georgia"/>
+                        <w:color w:val="7F7F7F" w:themeColor="text1" w:themeTint="80"/>
+                        <w:sz w:val="16"/>
+                      </w:rPr>
+                      <w:t>April</w:t>
+                    </w:r>
+                    <w:r>
+                      <w:rPr>
+                        <w:rFonts w:ascii="Georgia" w:hAnsi="Georgia"/>
+                        <w:color w:val="7F7F7F" w:themeColor="text1" w:themeTint="80"/>
+                        <w:sz w:val="16"/>
+                      </w:rPr>
+                      <w:t xml:space="preserve"> 201</w:t>
+                    </w:r>
+                    <w:r>
+                      <w:rPr>
+                        <w:rFonts w:ascii="Georgia" w:hAnsi="Georgia"/>
+                        <w:color w:val="7F7F7F" w:themeColor="text1" w:themeTint="80"/>
+                        <w:sz w:val="16"/>
+                      </w:rPr>
+                      <w:t>4</w:t>
+                    </w:r>
+                    <w:r>
+                      <w:rPr>
+                        <w:rFonts w:ascii="Georgia" w:hAnsi="Georgia"/>
+                        <w:color w:val="7F7F7F" w:themeColor="text1" w:themeTint="80"/>
+                        <w:sz w:val="16"/>
+                      </w:rPr>
+                      <w:t xml:space="preserve"> – August 2014 </w:t>
+                    </w:r>
+                    <w:r>
+                      <w:rPr>
+                        <w:rFonts w:ascii="Georgia" w:hAnsi="Georgia"/>
+                        <w:b/>
+                      </w:rPr>
+                      <w:t xml:space="preserve">| </w:t>
+                    </w:r>
+                    <w:r>
+                      <w:rPr>
+                        <w:rFonts w:ascii="Georgia" w:hAnsi="Georgia"/>
+                      </w:rPr>
+                      <w:t xml:space="preserve">West Mesa Piranhas </w:t>
+                    </w:r>
+                    <w:r>
+                      <w:rPr>
+                        <w:rFonts w:ascii="Georgia" w:hAnsi="Georgia"/>
+                        <w:sz w:val="16"/>
+                      </w:rPr>
+                      <w:t xml:space="preserve">May </w:t>
+                    </w:r>
+                    <w:r>
+                      <w:rPr>
+                        <w:rFonts w:ascii="Georgia" w:hAnsi="Georgia"/>
+                        <w:color w:val="7F7F7F" w:themeColor="text1" w:themeTint="80"/>
+                        <w:sz w:val="16"/>
+                      </w:rPr>
+                      <w:t>2010</w:t>
+                    </w:r>
+                    <w:r>
+                      <w:rPr>
+                        <w:rFonts w:ascii="Georgia" w:hAnsi="Georgia"/>
+                        <w:color w:val="7F7F7F" w:themeColor="text1" w:themeTint="80"/>
+                        <w:sz w:val="16"/>
+                      </w:rPr>
+                      <w:t xml:space="preserve"> – </w:t>
+                    </w:r>
+                    <w:r>
+                      <w:rPr>
+                        <w:rFonts w:ascii="Georgia" w:hAnsi="Georgia"/>
+                        <w:color w:val="7F7F7F" w:themeColor="text1" w:themeTint="80"/>
+                        <w:sz w:val="16"/>
+                      </w:rPr>
+                      <w:t>April 2013</w:t>
+                    </w:r>
+                    <w:r>
+                      <w:rPr>
+                        <w:rFonts w:ascii="Georgia" w:hAnsi="Georgia"/>
+                        <w:b/>
+                        <w:color w:val="7F7F7F" w:themeColor="text1" w:themeTint="80"/>
+                        <w:sz w:val="16"/>
+                      </w:rPr>
+                      <w:t xml:space="preserve"> </w:t>
+                    </w:r>
+                    <w:r>
+                      <w:rPr>
+                        <w:rFonts w:ascii="Georgia" w:hAnsi="Georgia"/>
+                        <w:b/>
+                      </w:rPr>
+                      <w:t xml:space="preserve">| </w:t>
+                    </w:r>
+                    <w:r>
+                      <w:rPr>
+                        <w:rFonts w:ascii="Georgia" w:hAnsi="Georgia"/>
+                      </w:rPr>
+                      <w:t xml:space="preserve">La Cueva High School </w:t>
+                    </w:r>
+                    <w:r>
+                      <w:rPr>
+                        <w:rFonts w:ascii="Georgia" w:hAnsi="Georgia"/>
+                        <w:sz w:val="16"/>
+                      </w:rPr>
+                      <w:t xml:space="preserve">August </w:t>
+                    </w:r>
+                    <w:r>
+                      <w:rPr>
+                        <w:rFonts w:ascii="Georgia" w:hAnsi="Georgia"/>
+                        <w:color w:val="7F7F7F" w:themeColor="text1" w:themeTint="80"/>
+                        <w:sz w:val="16"/>
+                      </w:rPr>
+                      <w:t xml:space="preserve">2012 – August 2014 </w:t>
+                    </w:r>
+                  </w:p>
+                  <w:p>
+                    <w:pPr>
+                      <w:spacing w:after="0"/>
+                      <w:rPr>
+                        <w:color w:val="000000" w:themeColor="text1"/>
                       </w:rPr>
                     </w:pPr>
                   </w:p>
                   <w:p>
                     <w:pPr>
-                      <w:pStyle w:val="Heading2"/>
-                      <w:rPr>
-                        <w:rFonts w:ascii="Georgia" w:hAnsi="Georgia"/>
-                        <w:color w:val="auto"/>
-                        <w:sz w:val="22"/>
-                        <w:szCs w:val="22"/>
+                      <w:spacing w:line="240" w:lineRule="auto"/>
+                      <w:ind w:left="432"/>
+                      <w:rPr>
+                        <w:rFonts w:ascii="Georgia" w:hAnsi="Georgia"/>
+                        <w:i/>
                       </w:rPr>
                     </w:pPr>
                     <w:r>
                       <w:rPr>
-                        <w:rStyle w:val="Strong"/>
-                        <w:rFonts w:ascii="Georgia" w:hAnsi="Georgia"/>
-                      </w:rPr>
-                      <w:t>Bookkeeper</w:t>
-                    </w:r>
-                    <w:r>
-                      <w:rPr>
-                        <w:rFonts w:ascii="Georgia" w:hAnsi="Georgia"/>
-                      </w:rPr>
-                      <w:t xml:space="preserve"> - Duke City Aquatics</w:t>
+                        <w:rFonts w:ascii="Georgia" w:hAnsi="Georgia"/>
+                        <w:i/>
+                      </w:rPr>
+                      <w:t xml:space="preserve">Teach children and adults fundamental and advanced swimming </w:t>
+                    </w:r>
+                    <w:r>
+                      <w:rPr>
+                        <w:rFonts w:ascii="Georgia" w:hAnsi="Georgia"/>
+                        <w:i/>
+                      </w:rPr>
+                      <w:t xml:space="preserve">and Water Polo </w:t>
+                    </w:r>
+                    <w:r>
+                      <w:rPr>
+                        <w:rFonts w:ascii="Georgia" w:hAnsi="Georgia"/>
+                        <w:i/>
+                      </w:rPr>
+                      <w:t xml:space="preserve">skills </w:t>
+                    </w:r>
+                    <w:r>
+                      <w:rPr>
+                        <w:rFonts w:ascii="Georgia" w:hAnsi="Georgia"/>
+                        <w:i/>
+                      </w:rPr>
+                      <w:t xml:space="preserve">while </w:t>
+                    </w:r>
+                    <w:r>
+                      <w:rPr>
+                        <w:rFonts w:ascii="Georgia" w:hAnsi="Georgia"/>
+                        <w:i/>
+                      </w:rPr>
+                      <w:t>e</w:t>
+                    </w:r>
+                    <w:r>
+                      <w:rPr>
+                        <w:rFonts w:ascii="Georgia" w:hAnsi="Georgia"/>
+                        <w:i/>
+                      </w:rPr>
+                      <w:t xml:space="preserve">nsuring a fun and safe learning environment. </w:t>
                     </w:r>
                   </w:p>
                   <w:p>
                     <w:pPr>
-                      <w:pStyle w:val="Heading3"/>
-                      <w:rPr>
-                        <w:rFonts w:ascii="Georgia" w:hAnsi="Georgia"/>
-                      </w:rPr>
+                      <w:spacing w:after="0"/>
+                      <w:ind w:left="432"/>
                     </w:pPr>
                     <w:r>
                       <w:rPr>
                         <w:rFonts w:ascii="Georgia" w:hAnsi="Georgia"/>
-                      </w:rPr>
-                      <w:t xml:space="preserve">September 2014 – </w:t>
-                    </w:r>
-                    <w:r>
-                      <w:rPr>
-                        <w:rFonts w:ascii="Georgia" w:hAnsi="Georgia"/>
-                      </w:rPr>
-                      <w:t>May 2018</w:t>
+                        <w:i/>
+                      </w:rPr>
+                      <w:t>As the Head Coach of the West Mesa Piranhas, Tanoan’s 12 &amp; Under group, and Duke City Aquatic’s Age Group I c</w:t>
+                    </w:r>
+                    <w:r>
+                      <w:rPr>
+                        <w:rFonts w:ascii="Georgia" w:hAnsi="Georgia"/>
+                        <w:i/>
+                      </w:rPr>
+                      <w:t xml:space="preserve">oordinated and organized team events, tournaments, fundraisers, meetings, travel trips, volunteers, </w:t>
+                    </w:r>
+                    <w:r>
+                      <w:rPr>
+                        <w:rFonts w:ascii="Georgia" w:hAnsi="Georgia"/>
+                        <w:i/>
+                      </w:rPr>
+                      <w:t xml:space="preserve">workout strategies, </w:t>
+                    </w:r>
+                    <w:r>
+                      <w:rPr>
+                        <w:rFonts w:ascii="Georgia" w:hAnsi="Georgia"/>
+                        <w:i/>
+                      </w:rPr>
+                      <w:t>and staff.</w:t>
+                    </w:r>
+                    <w:r>
+                      <w:t xml:space="preserve"> </w:t>
                     </w:r>
                   </w:p>
                   <w:p>
                     <w:pPr>
-                      <w:spacing w:after="0" w:line="240" w:lineRule="auto"/>
-                      <w:rPr>
-                        <w:rFonts w:ascii="Georgia" w:hAnsi="Georgia"/>
-                        <w:i/>
-                      </w:rPr>
-                    </w:pPr>
-                    <w:r>
-                      <w:rPr>
-                        <w:rFonts w:ascii="Georgia" w:hAnsi="Georgia"/>
-                        <w:i/>
-                      </w:rPr>
-                      <w:t>Organized over 5 years of backdated financial</w:t>
-                    </w:r>
-                    <w:r>
-                      <w:rPr>
-                        <w:rFonts w:ascii="Georgia" w:hAnsi="Georgia"/>
-                        <w:i/>
-                      </w:rPr>
-                      <w:t xml:space="preserve"> r</w:t>
-                    </w:r>
-                    <w:r>
-                      <w:rPr>
-                        <w:rFonts w:ascii="Georgia" w:hAnsi="Georgia"/>
-                        <w:i/>
-                      </w:rPr>
-                      <w:t xml:space="preserve">ecords </w:t>
-                    </w:r>
-                    <w:r>
-                      <w:rPr>
-                        <w:rFonts w:ascii="Georgia" w:hAnsi="Georgia"/>
-                        <w:i/>
-                      </w:rPr>
-                      <w:t xml:space="preserve">and brought them </w:t>
-                    </w:r>
-                    <w:r>
-                      <w:rPr>
-                        <w:rFonts w:ascii="Georgia" w:hAnsi="Georgia"/>
-                        <w:i/>
-                      </w:rPr>
-                      <w:t>up to date</w:t>
-                    </w:r>
-                    <w:r>
-                      <w:rPr>
-                        <w:rFonts w:ascii="Georgia" w:hAnsi="Georgia"/>
-                        <w:i/>
-                      </w:rPr>
-                      <w:t xml:space="preserve"> </w:t>
-                    </w:r>
-                    <w:r>
-                      <w:rPr>
-                        <w:rFonts w:ascii="Georgia" w:hAnsi="Georgia"/>
-                        <w:i/>
-                      </w:rPr>
-                      <w:t xml:space="preserve">for corporate tax filing </w:t>
-                    </w:r>
-                    <w:r>
-                      <w:rPr>
-                        <w:rFonts w:ascii="Georgia" w:hAnsi="Georgia"/>
-                        <w:i/>
-                      </w:rPr>
-                      <w:t>using Microsoft Excel and QuickBooks.</w:t>
-                    </w:r>
-                  </w:p>
-                  <w:p>
-                    <w:pPr>
-                      <w:spacing w:after="0" w:line="240" w:lineRule="auto"/>
-                      <w:rPr>
-                        <w:rFonts w:ascii="Georgia" w:hAnsi="Georgia"/>
-                        <w:i/>
-                      </w:rPr>
+                      <w:spacing w:after="0"/>
+                      <w:ind w:left="432"/>
                     </w:pPr>
                   </w:p>
                   <w:p>
                     <w:pPr>
-                      <w:spacing w:after="0" w:line="240" w:lineRule="auto"/>
-                      <w:rPr>
-                        <w:rFonts w:ascii="Georgia" w:hAnsi="Georgia"/>
-                        <w:i/>
-                      </w:rPr>
+                      <w:spacing w:after="0"/>
+                      <w:ind w:left="432"/>
                     </w:pPr>
                     <w:r>
                       <w:rPr>
                         <w:rFonts w:ascii="Georgia" w:hAnsi="Georgia"/>
                         <w:i/>
                       </w:rPr>
-                      <w:t>Reconcile corporation’s accounts, an</w:t>
-                    </w:r>
-                    <w:r>
-                      <w:rPr>
-                        <w:rFonts w:ascii="Georgia" w:hAnsi="Georgia"/>
-                        <w:i/>
-                      </w:rPr>
-                      <w:t xml:space="preserve">alyze financial information, classify business transactions, compile documentation, generate reports, </w:t>
-                    </w:r>
-                    <w:r>
-                      <w:rPr>
-                        <w:rFonts w:ascii="Georgia" w:hAnsi="Georgia"/>
-                        <w:i/>
-                      </w:rPr>
-                      <w:t xml:space="preserve">and process </w:t>
-                    </w:r>
-                    <w:r>
-                      <w:rPr>
-                        <w:rFonts w:ascii="Georgia" w:hAnsi="Georgia"/>
-                        <w:i/>
-                      </w:rPr>
-                      <w:t xml:space="preserve">payroll taxes. </w:t>
-                    </w:r>
-                  </w:p>
-                  <w:p>
-                    <w:pPr>
-                      <w:spacing w:after="0" w:line="240" w:lineRule="auto"/>
-                      <w:rPr>
-                        <w:rFonts w:ascii="Georgia" w:hAnsi="Georgia"/>
-                        <w:i/>
-                      </w:rPr>
-                    </w:pPr>
-                  </w:p>
-                  <w:p>
-                    <w:pPr>
-                      <w:spacing w:after="0" w:line="240" w:lineRule="auto"/>
-                      <w:rPr>
-                        <w:rFonts w:ascii="Georgia" w:hAnsi="Georgia"/>
-                        <w:i/>
-                      </w:rPr>
-                    </w:pPr>
-                    <w:r>
-                      <w:rPr>
-                        <w:rFonts w:ascii="Georgia" w:hAnsi="Georgia"/>
-                        <w:i/>
-                      </w:rPr>
-                      <w:t xml:space="preserve">Founded and maintain </w:t>
-                    </w:r>
-                    <w:r>
-                      <w:rPr>
-                        <w:rFonts w:ascii="Georgia" w:hAnsi="Georgia"/>
-                        <w:i/>
-                      </w:rPr>
-                      <w:t xml:space="preserve">Duke’s Charitable Foundation, a 501 (c)(3) dedicated to raising funds for our </w:t>
+                      <w:t xml:space="preserve">Lead </w:t>
+                    </w:r>
+                    <w:r>
+                      <w:rPr>
+                        <w:rFonts w:ascii="Georgia" w:hAnsi="Georgia"/>
+                        <w:i/>
+                      </w:rPr>
+                      <w:t xml:space="preserve">the </w:t>
+                    </w:r>
+                    <w:r>
+                      <w:rPr>
+                        <w:rFonts w:ascii="Georgia" w:hAnsi="Georgia"/>
+                        <w:i/>
+                      </w:rPr>
+                      <w:t>WM</w:t>
+                    </w:r>
+                    <w:r>
+                      <w:rPr>
+                        <w:rFonts w:ascii="Georgia" w:hAnsi="Georgia"/>
+                        <w:i/>
+                      </w:rPr>
+                      <w:t xml:space="preserve"> Piranhas from 12</w:t>
+                    </w:r>
+                    <w:r>
+                      <w:rPr>
+                        <w:rFonts w:ascii="Georgia" w:hAnsi="Georgia"/>
+                        <w:i/>
+                        <w:vertAlign w:val="superscript"/>
+                      </w:rPr>
+                      <w:t>th</w:t>
+                    </w:r>
+                    <w:r>
+                      <w:rPr>
+                        <w:rFonts w:ascii="Georgia" w:hAnsi="Georgia"/>
+                        <w:i/>
+                      </w:rPr>
+                      <w:t xml:space="preserve"> place to 4</w:t>
+                    </w:r>
+                    <w:r>
+                      <w:rPr>
+                        <w:rFonts w:ascii="Georgia" w:hAnsi="Georgia"/>
+                        <w:i/>
+                        <w:vertAlign w:val="superscript"/>
+                      </w:rPr>
+                      <w:t>th</w:t>
+                    </w:r>
+                    <w:r>
+                      <w:rPr>
+                        <w:rFonts w:ascii="Georgia" w:hAnsi="Georgia"/>
+                        <w:i/>
+                      </w:rPr>
+                      <w:t xml:space="preserve"> place </w:t>
+                    </w:r>
+                    <w:r>
+                      <w:rPr>
+                        <w:rFonts w:ascii="Georgia" w:hAnsi="Georgia"/>
+                        <w:i/>
+                      </w:rPr>
+                      <w:t>champions</w:t>
+                    </w:r>
+                    <w:r>
+                      <w:rPr>
+                        <w:rFonts w:ascii="Georgia" w:hAnsi="Georgia"/>
+                        <w:i/>
+                      </w:rPr>
+                      <w:t xml:space="preserve"> after one season by implementing effective training and competition strategies, </w:t>
+                    </w:r>
+                    <w:r>
+                      <w:rPr>
+                        <w:rFonts w:ascii="Georgia" w:hAnsi="Georgia"/>
+                        <w:i/>
+                      </w:rPr>
+                      <w:t xml:space="preserve">quintupling </w:t>
                     </w:r>
                     <w:proofErr w:type="gramStart"/>
                     <w:r>
@@ -906,7 +1289,7 @@
                         <w:rFonts w:ascii="Georgia" w:hAnsi="Georgia"/>
                         <w:i/>
                       </w:rPr>
-                      <w:t>athletes</w:t>
+                      <w:t>it’s</w:t>
                     </w:r>
                     <w:proofErr w:type="gramEnd"/>
                     <w:r>
@@ -914,451 +1297,70 @@
                         <w:rFonts w:ascii="Georgia" w:hAnsi="Georgia"/>
                         <w:i/>
                       </w:rPr>
-                      <w:t xml:space="preserve"> travel, competitions and equipment. </w:t>
-                    </w:r>
-                  </w:p>
-                  <w:p>
-                    <w:pPr>
-                      <w:spacing w:after="0" w:line="240" w:lineRule="auto"/>
-                      <w:rPr>
-                        <w:rFonts w:ascii="Georgia" w:hAnsi="Georgia"/>
-                        <w:i/>
-                      </w:rPr>
-                    </w:pPr>
-                  </w:p>
-                </w:sdtContent>
-              </w:sdt>
-              <w:sdt>
-                <w:sdtPr>
-                  <w:rPr>
-                    <w:rFonts w:ascii="Georgia" w:hAnsi="Georgia"/>
-                    <w:b/>
-                    <w:bCs/>
-                    <w:caps w:val="0"/>
-                    <w:color w:val="595959" w:themeColor="text1" w:themeTint="A6"/>
-                    <w:kern w:val="0"/>
-                  </w:rPr>
-                  <w:id w:val="68699791"/>
-                  <w:placeholder>
-                    <w:docPart w:val="12746A1033234B1FB44D5F9B41B20C2D"/>
-                  </w:placeholder>
-                  <w15:color w:val="C0C0C0"/>
-                  <w15:repeatingSectionItem/>
-                </w:sdtPr>
-                <w:sdtEndPr>
-                  <w:rPr>
-                    <w:b w:val="0"/>
-                    <w:bCs w:val="0"/>
-                  </w:rPr>
-                </w:sdtEndPr>
-                <w:sdtContent>
-                  <w:p>
-                    <w:pPr>
-                      <w:pStyle w:val="Heading2"/>
-                      <w:rPr>
-                        <w:rFonts w:ascii="Georgia" w:hAnsi="Georgia"/>
-                      </w:rPr>
-                    </w:pPr>
-                    <w:r>
-                      <w:rPr>
-                        <w:rStyle w:val="Strong"/>
-                        <w:rFonts w:ascii="Georgia" w:hAnsi="Georgia"/>
-                      </w:rPr>
-                      <w:t xml:space="preserve">Deck </w:t>
-                    </w:r>
-                    <w:r>
-                      <w:rPr>
-                        <w:rStyle w:val="Strong"/>
-                        <w:rFonts w:ascii="Georgia" w:hAnsi="Georgia"/>
-                      </w:rPr>
-                      <w:t xml:space="preserve">MANAGER, Front Desk, and </w:t>
-                    </w:r>
-                    <w:r>
-                      <w:rPr>
-                        <w:rStyle w:val="Strong"/>
-                        <w:rFonts w:ascii="Georgia" w:hAnsi="Georgia"/>
-                      </w:rPr>
-                      <w:t>Instructor</w:t>
-                    </w:r>
-                    <w:r>
-                      <w:rPr>
-                        <w:rFonts w:ascii="Georgia" w:hAnsi="Georgia"/>
+                      <w:t xml:space="preserve"> size</w:t>
+                    </w:r>
+                    <w:r>
+                      <w:rPr>
+                        <w:rFonts w:ascii="Georgia" w:hAnsi="Georgia"/>
+                        <w:i/>
+                      </w:rPr>
+                      <w:t xml:space="preserve">, </w:t>
+                    </w:r>
+                    <w:r>
+                      <w:rPr>
+                        <w:rFonts w:ascii="Georgia" w:hAnsi="Georgia"/>
+                        <w:i/>
+                      </w:rPr>
+                      <w:t xml:space="preserve">and </w:t>
+                    </w:r>
+                    <w:r>
+                      <w:rPr>
+                        <w:rFonts w:ascii="Georgia" w:hAnsi="Georgia"/>
+                        <w:i/>
+                      </w:rPr>
+                      <w:t>organizing it into a community</w:t>
+                    </w:r>
+                    <w:r>
+                      <w:rPr>
+                        <w:rFonts w:ascii="Georgia" w:hAnsi="Georgia"/>
+                        <w:i/>
+                      </w:rPr>
+                      <w:t xml:space="preserve"> of </w:t>
+                    </w:r>
+                    <w:r>
+                      <w:rPr>
+                        <w:rFonts w:ascii="Georgia" w:hAnsi="Georgia"/>
+                        <w:i/>
+                      </w:rPr>
+                      <w:t>motivat</w:t>
+                    </w:r>
+                    <w:r>
+                      <w:rPr>
+                        <w:rFonts w:ascii="Georgia" w:hAnsi="Georgia"/>
+                        <w:i/>
+                      </w:rPr>
+                      <w:t>ed</w:t>
+                    </w:r>
+                    <w:r>
+                      <w:rPr>
+                        <w:rFonts w:ascii="Georgia" w:hAnsi="Georgia"/>
+                        <w:i/>
+                      </w:rPr>
+                      <w:t xml:space="preserve"> athletes </w:t>
+                    </w:r>
+                    <w:r>
+                      <w:rPr>
+                        <w:rFonts w:ascii="Georgia" w:hAnsi="Georgia"/>
+                        <w:i/>
+                      </w:rPr>
+                      <w:t>and parents.</w:t>
+                    </w:r>
+                    <w:r>
+                      <w:rPr>
+                        <w:rFonts w:ascii="Georgia" w:hAnsi="Georgia"/>
+                        <w:i/>
                       </w:rPr>
                       <w:t xml:space="preserve"> </w:t>
-                    </w:r>
-                    <w:r>
-                      <w:rPr>
-                        <w:rFonts w:ascii="Georgia" w:hAnsi="Georgia"/>
-                      </w:rPr>
-                      <w:t xml:space="preserve">- </w:t>
-                    </w:r>
-                    <w:r>
-                      <w:rPr>
-                        <w:rFonts w:ascii="Georgia" w:hAnsi="Georgia"/>
-                      </w:rPr>
-                      <w:t>Fish Factory Swim School</w:t>
-                    </w:r>
-                  </w:p>
-                  <w:p>
-                    <w:pPr>
-                      <w:pStyle w:val="Heading3"/>
-                      <w:rPr>
-                        <w:rFonts w:ascii="Georgia" w:hAnsi="Georgia"/>
-                      </w:rPr>
-                    </w:pPr>
-                    <w:r>
-                      <w:rPr>
-                        <w:rFonts w:ascii="Georgia" w:hAnsi="Georgia"/>
-                      </w:rPr>
-                      <w:t>June 2015 – May 2018</w:t>
-                    </w:r>
-                  </w:p>
-                  <w:p>
-                    <w:pPr>
-                      <w:spacing w:line="240" w:lineRule="auto"/>
-                      <w:rPr>
-                        <w:rFonts w:ascii="Georgia" w:hAnsi="Georgia"/>
-                        <w:i/>
-                      </w:rPr>
-                    </w:pPr>
-                    <w:r>
-                      <w:rPr>
-                        <w:rFonts w:ascii="Georgia" w:hAnsi="Georgia"/>
-                        <w:i/>
-                      </w:rPr>
-                      <w:t>Update and send invoices to well over a thousand</w:t>
-                    </w:r>
-                    <w:r>
-                      <w:rPr>
-                        <w:rFonts w:ascii="Georgia" w:hAnsi="Georgia"/>
-                        <w:i/>
-                      </w:rPr>
-                      <w:t xml:space="preserve"> </w:t>
-                    </w:r>
-                    <w:r>
-                      <w:rPr>
-                        <w:rFonts w:ascii="Georgia" w:hAnsi="Georgia"/>
-                        <w:i/>
-                      </w:rPr>
-                      <w:t xml:space="preserve">different </w:t>
-                    </w:r>
-                    <w:r>
-                      <w:rPr>
-                        <w:rFonts w:ascii="Georgia" w:hAnsi="Georgia"/>
-                        <w:i/>
-                      </w:rPr>
-                      <w:t>client</w:t>
-                    </w:r>
-                    <w:r>
-                      <w:rPr>
-                        <w:rFonts w:ascii="Georgia" w:hAnsi="Georgia"/>
-                        <w:i/>
-                      </w:rPr>
-                      <w:t xml:space="preserve">s </w:t>
-                    </w:r>
-                    <w:r>
-                      <w:rPr>
-                        <w:rFonts w:ascii="Georgia" w:hAnsi="Georgia"/>
-                        <w:i/>
-                      </w:rPr>
-                      <w:t xml:space="preserve">with </w:t>
-                    </w:r>
-                    <w:r>
-                      <w:rPr>
-                        <w:rFonts w:ascii="Georgia" w:hAnsi="Georgia"/>
-                        <w:i/>
-                      </w:rPr>
-                      <w:t xml:space="preserve">specific and unique </w:t>
-                    </w:r>
-                    <w:r>
-                      <w:rPr>
-                        <w:rFonts w:ascii="Georgia" w:hAnsi="Georgia"/>
-                        <w:i/>
-                      </w:rPr>
-                      <w:t>recur</w:t>
-                    </w:r>
-                    <w:r>
-                      <w:rPr>
-                        <w:rFonts w:ascii="Georgia" w:hAnsi="Georgia"/>
-                        <w:i/>
-                      </w:rPr>
-                      <w:t>ring tuition fee structures</w:t>
-                    </w:r>
-                    <w:r>
-                      <w:rPr>
-                        <w:rFonts w:ascii="Georgia" w:hAnsi="Georgia"/>
-                        <w:i/>
-                      </w:rPr>
-                      <w:t xml:space="preserve"> and payments.</w:t>
-                    </w:r>
-                  </w:p>
-                  <w:p>
-                    <w:pPr>
-                      <w:spacing w:line="240" w:lineRule="auto"/>
-                      <w:rPr>
-                        <w:rFonts w:ascii="Georgia" w:hAnsi="Georgia"/>
-                      </w:rPr>
-                    </w:pPr>
-                    <w:r>
-                      <w:rPr>
-                        <w:rFonts w:ascii="Georgia" w:hAnsi="Georgia"/>
-                        <w:i/>
-                      </w:rPr>
-                      <w:t xml:space="preserve">Teach children and adults fundamental and advanced swimming </w:t>
-                    </w:r>
-                    <w:r>
-                      <w:rPr>
-                        <w:rFonts w:ascii="Georgia" w:hAnsi="Georgia"/>
-                        <w:i/>
-                      </w:rPr>
-                      <w:t xml:space="preserve">skills </w:t>
-                    </w:r>
-                    <w:r>
-                      <w:rPr>
-                        <w:rFonts w:ascii="Georgia" w:hAnsi="Georgia"/>
-                        <w:i/>
-                      </w:rPr>
-                      <w:t xml:space="preserve">while </w:t>
-                    </w:r>
-                    <w:r>
-                      <w:rPr>
-                        <w:rFonts w:ascii="Georgia" w:hAnsi="Georgia"/>
-                        <w:i/>
-                      </w:rPr>
-                      <w:t>e</w:t>
-                    </w:r>
-                    <w:r>
-                      <w:rPr>
-                        <w:rFonts w:ascii="Georgia" w:hAnsi="Georgia"/>
-                        <w:i/>
-                      </w:rPr>
-                      <w:t>nsur</w:t>
-                    </w:r>
-                    <w:r>
-                      <w:rPr>
-                        <w:rFonts w:ascii="Georgia" w:hAnsi="Georgia"/>
-                        <w:i/>
-                      </w:rPr>
-                      <w:t xml:space="preserve">ing a fun and safe learning environment. </w:t>
-                    </w:r>
-                  </w:p>
-                </w:sdtContent>
-              </w:sdt>
-              <w:sdt>
-                <w:sdtPr>
-                  <w:rPr>
-                    <w:rFonts w:ascii="Georgia" w:hAnsi="Georgia"/>
-                    <w:b/>
-                    <w:bCs/>
-                    <w:caps w:val="0"/>
-                    <w:color w:val="595959" w:themeColor="text1" w:themeTint="A6"/>
-                    <w:kern w:val="0"/>
-                  </w:rPr>
-                  <w:id w:val="-1694455973"/>
-                  <w:placeholder>
-                    <w:docPart w:val="96739E5806204F8E9B6DF664045EAB97"/>
-                  </w:placeholder>
-                  <w15:color w:val="C0C0C0"/>
-                  <w15:repeatingSectionItem/>
-                </w:sdtPr>
-                <w:sdtEndPr>
-                  <w:rPr>
-                    <w:b w:val="0"/>
-                    <w:bCs w:val="0"/>
-                    <w:i/>
-                  </w:rPr>
-                </w:sdtEndPr>
-                <w:sdtContent>
-                  <w:p>
-                    <w:pPr>
-                      <w:pStyle w:val="Heading2"/>
-                      <w:rPr>
-                        <w:rFonts w:ascii="Georgia" w:hAnsi="Georgia"/>
-                      </w:rPr>
-                    </w:pPr>
-                    <w:r>
-                      <w:rPr>
-                        <w:rStyle w:val="Strong"/>
-                        <w:rFonts w:ascii="Georgia" w:hAnsi="Georgia"/>
-                      </w:rPr>
-                      <w:t>Accounting Clerk</w:t>
-                    </w:r>
-                    <w:r>
-                      <w:rPr>
-                        <w:rFonts w:ascii="Georgia" w:hAnsi="Georgia"/>
-                      </w:rPr>
-                      <w:t xml:space="preserve"> </w:t>
-                    </w:r>
-                    <w:r>
-                      <w:rPr>
-                        <w:rFonts w:ascii="Georgia" w:hAnsi="Georgia"/>
-                      </w:rPr>
-                      <w:t xml:space="preserve">- </w:t>
-                    </w:r>
-                    <w:r>
-                      <w:rPr>
-                        <w:rFonts w:ascii="Georgia" w:hAnsi="Georgia"/>
-                      </w:rPr>
-                      <w:t xml:space="preserve">MCKinney &amp; Associate CPAs </w:t>
-                    </w:r>
-                  </w:p>
-                  <w:p>
-                    <w:pPr>
-                      <w:pStyle w:val="Heading3"/>
-                      <w:rPr>
-                        <w:rFonts w:ascii="Georgia" w:hAnsi="Georgia"/>
-                      </w:rPr>
-                    </w:pPr>
-                    <w:r>
-                      <w:rPr>
-                        <w:rFonts w:ascii="Georgia" w:hAnsi="Georgia"/>
-                      </w:rPr>
-                      <w:t xml:space="preserve">December 2014 – </w:t>
-                    </w:r>
-                    <w:r>
-                      <w:rPr>
-                        <w:rFonts w:ascii="Georgia" w:hAnsi="Georgia"/>
-                      </w:rPr>
-                      <w:t>April 2015</w:t>
-                    </w:r>
-                  </w:p>
-                  <w:p>
-                    <w:pPr>
-                      <w:rPr>
-                        <w:rFonts w:ascii="Georgia" w:hAnsi="Georgia"/>
-                        <w:i/>
-                      </w:rPr>
-                    </w:pPr>
-                    <w:r>
-                      <w:rPr>
-                        <w:rFonts w:ascii="Georgia" w:hAnsi="Georgia"/>
-                        <w:i/>
-                      </w:rPr>
-                      <w:t>Performed bookkeeping for various clients and businesses including data entry, reconcil</w:t>
-                    </w:r>
-                    <w:r>
-                      <w:rPr>
-                        <w:rFonts w:ascii="Georgia" w:hAnsi="Georgia"/>
-                        <w:i/>
-                      </w:rPr>
-                      <w:t xml:space="preserve">iation of multiple accounts, </w:t>
-                    </w:r>
-                    <w:r>
-                      <w:rPr>
-                        <w:rFonts w:ascii="Georgia" w:hAnsi="Georgia"/>
-                        <w:i/>
-                      </w:rPr>
-                      <w:t>preparing financial statements and general ledgers.</w:t>
-                    </w:r>
-                  </w:p>
-                  <w:p>
-                    <w:pPr>
-                      <w:rPr>
-                        <w:rFonts w:ascii="Georgia" w:hAnsi="Georgia"/>
-                        <w:i/>
-                      </w:rPr>
-                    </w:pPr>
-                    <w:r>
-                      <w:rPr>
-                        <w:rFonts w:ascii="Georgia" w:hAnsi="Georgia"/>
-                        <w:i/>
-                      </w:rPr>
-                      <w:t xml:space="preserve">Executed general administration functions for the firm including answering phones, organizing files, mailing returns, scheduling meetings and handling payments. </w:t>
-                    </w:r>
-                  </w:p>
-                </w:sdtContent>
-              </w:sdt>
-              <w:sdt>
-                <w:sdtPr>
-                  <w:rPr>
-                    <w:rFonts w:ascii="Georgia" w:hAnsi="Georgia"/>
-                    <w:b/>
-                    <w:bCs/>
-                    <w:caps w:val="0"/>
-                    <w:color w:val="595959" w:themeColor="text1" w:themeTint="A6"/>
-                    <w:kern w:val="0"/>
-                  </w:rPr>
-                  <w:id w:val="-1778330415"/>
-                  <w:placeholder>
-                    <w:docPart w:val="799001D56F3B448798984395AAF1EC40"/>
-                  </w:placeholder>
-                  <w15:color w:val="C0C0C0"/>
-                  <w15:repeatingSectionItem/>
-                </w:sdtPr>
-                <w:sdtEndPr>
-                  <w:rPr>
-                    <w:b w:val="0"/>
-                    <w:bCs w:val="0"/>
-                  </w:rPr>
-                </w:sdtEndPr>
-                <w:sdtContent>
-                  <w:p>
-                    <w:pPr>
-                      <w:pStyle w:val="Heading2"/>
-                      <w:rPr>
-                        <w:rFonts w:ascii="Georgia" w:hAnsi="Georgia"/>
-                      </w:rPr>
-                    </w:pPr>
-                    <w:r>
-                      <w:rPr>
-                        <w:rStyle w:val="Strong"/>
-                        <w:rFonts w:ascii="Georgia" w:hAnsi="Georgia"/>
-                      </w:rPr>
-                      <w:t>Activities Director</w:t>
-                    </w:r>
-                    <w:r>
-                      <w:rPr>
-                        <w:rStyle w:val="Strong"/>
-                        <w:rFonts w:ascii="Georgia" w:hAnsi="Georgia"/>
-                      </w:rPr>
-                      <w:t xml:space="preserve"> -</w:t>
-                    </w:r>
-                    <w:r>
-                      <w:rPr>
-                        <w:rFonts w:ascii="Georgia" w:hAnsi="Georgia"/>
-                      </w:rPr>
-                      <w:t xml:space="preserve"> </w:t>
-                    </w:r>
-                    <w:r>
-                      <w:rPr>
-                        <w:rFonts w:ascii="Georgia" w:hAnsi="Georgia"/>
-                      </w:rPr>
-                      <w:t>DUKE CITY Aquatics</w:t>
-                    </w:r>
-                  </w:p>
-                  <w:p>
-                    <w:pPr>
-                      <w:pStyle w:val="Heading3"/>
-                      <w:rPr>
-                        <w:rFonts w:ascii="Georgia" w:hAnsi="Georgia"/>
-                      </w:rPr>
-                    </w:pPr>
-                    <w:r>
-                      <w:rPr>
-                        <w:rFonts w:ascii="Georgia" w:hAnsi="Georgia"/>
-                      </w:rPr>
-                      <w:t>August 2012</w:t>
-                    </w:r>
-                    <w:r>
-                      <w:rPr>
-                        <w:rFonts w:ascii="Georgia" w:hAnsi="Georgia"/>
-                      </w:rPr>
-                      <w:t xml:space="preserve"> – August 2014</w:t>
-                    </w:r>
-                  </w:p>
-                  <w:p>
-                    <w:pPr>
-                      <w:rPr>
-                        <w:rFonts w:ascii="Georgia" w:hAnsi="Georgia"/>
-                        <w:i/>
-                      </w:rPr>
-                    </w:pPr>
-                    <w:r>
-                      <w:rPr>
-                        <w:rFonts w:ascii="Georgia" w:hAnsi="Georgia"/>
-                        <w:i/>
-                      </w:rPr>
-                      <w:t>Coordinated and organized team events, tournaments, fundraisers, meetings, travel trips, volunteers, and staff.</w:t>
                     </w:r>
                   </w:p>
                 </w:sdtContent>
@@ -1395,6 +1397,13 @@
               <w:t xml:space="preserve"> &amp; Certifications</w:t>
             </w:r>
           </w:p>
+          <w:p/>
+          <w:p/>
+          <w:p/>
+          <w:p/>
+          <w:p/>
+          <w:p/>
+          <w:p/>
         </w:tc>
         <w:tc>
           <w:tcPr>
@@ -1436,7 +1445,7 @@
                         <w:rStyle w:val="Strong"/>
                         <w:rFonts w:ascii="Georgia" w:hAnsi="Georgia"/>
                       </w:rPr>
-                      <w:t>AMERICAN INSTITUTE OF PROFESSIONAL BOOKKEEPERS</w:t>
+                      <w:t>DEEP DIVE FULL STACK WEB DEVELOPMENT BOOT CAMP</w:t>
                     </w:r>
                     <w:r>
                       <w:t xml:space="preserve">, </w:t>
@@ -1445,16 +1454,76 @@
                   <w:p>
                     <w:pPr>
                       <w:spacing w:after="0"/>
+                      <w:rPr>
+                        <w:color w:val="595959" w:themeColor="text1" w:themeTint="A6"/>
+                      </w:rPr>
                     </w:pPr>
                     <w:r>
-                      <w:t>Passed all exams and required experience for Certified Bookkeeper Licensure will be achieved by May 2020.</w:t>
+                      <w:t>C</w:t>
+                    </w:r>
+                    <w:r>
+                      <w:t>reated mobile-first websites</w:t>
+                    </w:r>
+                    <w:r>
+                      <w:t xml:space="preserve"> using various frameworks, programs and languages</w:t>
+                    </w:r>
+                    <w:r>
+                      <w:t>.</w:t>
                     </w:r>
                   </w:p>
                   <w:p>
                     <w:pPr>
                       <w:spacing w:after="0"/>
                       <w:rPr>
+                        <w:rStyle w:val="Strong"/>
+                        <w:rFonts w:ascii="Georgia" w:hAnsi="Georgia"/>
+                      </w:rPr>
+                    </w:pPr>
+                  </w:p>
+                  <w:p>
+                    <w:pPr>
+                      <w:spacing w:after="0"/>
+                      <w:rPr>
                         <w:color w:val="595959" w:themeColor="text1" w:themeTint="A6"/>
+                      </w:rPr>
+                    </w:pPr>
+                    <w:r>
+                      <w:rPr>
+                        <w:rStyle w:val="Strong"/>
+                        <w:rFonts w:ascii="Georgia" w:hAnsi="Georgia"/>
+                      </w:rPr>
+                      <w:t>AMERICAN INSTITUTE OF PROFESSIONAL BOOKKEEPERS</w:t>
+                    </w:r>
+                    <w:r>
+                      <w:t xml:space="preserve">, </w:t>
+                    </w:r>
+                  </w:p>
+                  <w:p>
+                    <w:pPr>
+                      <w:spacing w:after="0"/>
+                      <w:rPr>
+                        <w:color w:val="595959" w:themeColor="text1" w:themeTint="A6"/>
+                      </w:rPr>
+                    </w:pPr>
+                    <w:r>
+                      <w:t>Passed all exams for Certified Bookkeeper Licensure</w:t>
+                    </w:r>
+                    <w:r>
+                      <w:t xml:space="preserve"> pending </w:t>
+                    </w:r>
+                    <w:r>
+                      <w:t xml:space="preserve">required </w:t>
+                    </w:r>
+                    <w:r>
+                      <w:t>experience.</w:t>
+                    </w:r>
+                  </w:p>
+                  <w:p>
+                    <w:pPr>
+                      <w:spacing w:after="0"/>
+                      <w:rPr>
+                        <w:rStyle w:val="Strong"/>
+                        <w:rFonts w:ascii="Georgia" w:hAnsi="Georgia"/>
                       </w:rPr>
                     </w:pPr>
                   </w:p>
@@ -1467,7 +1536,6 @@
                         <w:rStyle w:val="Strong"/>
                         <w:rFonts w:ascii="Georgia" w:hAnsi="Georgia"/>
                       </w:rPr>
-                      <w:lastRenderedPageBreak/>
                       <w:t>CENTRAL NEW MEXICO COMMUNITY COLLEGE</w:t>
                     </w:r>
                     <w:r>
@@ -1600,6 +1668,378 @@
                       </w:rPr>
                       <w:t>GPA: 3.47</w:t>
                     </w:r>
+                  </w:p>
+                </w:sdtContent>
+              </w:sdt>
+            </w:sdtContent>
+          </w:sdt>
+        </w:tc>
+      </w:tr>
+    </w:tbl>
+    <w:p/>
+    <w:tbl>
+      <w:tblPr>
+        <w:tblW w:w="0" w:type="auto"/>
+        <w:tblLayout w:type="fixed"/>
+        <w:tblCellMar>
+          <w:left w:w="144" w:type="dxa"/>
+          <w:bottom w:w="360" w:type="dxa"/>
+          <w:right w:w="144" w:type="dxa"/>
+        </w:tblCellMar>
+        <w:tblLook w:val="04A0" w:firstRow="1" w:lastRow="0" w:firstColumn="1" w:lastColumn="0" w:noHBand="0" w:noVBand="1"/>
+      </w:tblPr>
+      <w:tblGrid>
+        <w:gridCol w:w="2070"/>
+        <w:gridCol w:w="7650"/>
+      </w:tblGrid>
+      <w:tr>
+        <w:tc>
+          <w:tcPr>
+            <w:tcW w:w="2070" w:type="dxa"/>
+          </w:tcPr>
+          <w:p>
+            <w:pPr>
+              <w:pStyle w:val="Heading1"/>
+              <w:rPr>
+                <w:rFonts w:ascii="Georgia" w:hAnsi="Georgia"/>
+                <w:color w:val="002060"/>
+              </w:rPr>
+            </w:pPr>
+            <w:r>
+              <w:rPr>
+                <w:rFonts w:ascii="Georgia" w:hAnsi="Georgia"/>
+                <w:color w:val="002060"/>
+              </w:rPr>
+              <w:lastRenderedPageBreak/>
+              <w:t>Recent Volunteering</w:t>
+            </w:r>
+          </w:p>
+          <w:p/>
+          <w:p/>
+          <w:p/>
+          <w:p/>
+          <w:p/>
+          <w:p/>
+          <w:p/>
+        </w:tc>
+        <w:tc>
+          <w:tcPr>
+            <w:tcW w:w="7650" w:type="dxa"/>
+          </w:tcPr>
+          <w:sdt>
+            <w:sdtPr>
+              <w:rPr>
+                <w:color w:val="595959" w:themeColor="text1" w:themeTint="A6"/>
+              </w:rPr>
+              <w:id w:val="1939868379"/>
+              <w15:repeatingSection/>
+            </w:sdtPr>
+            <w:sdtEndPr>
+              <w:rPr>
+                <w:rFonts w:ascii="Georgia" w:hAnsi="Georgia"/>
+              </w:rPr>
+            </w:sdtEndPr>
+            <w:sdtContent>
+              <w:sdt>
+                <w:sdtPr>
+                  <w:rPr>
+                    <w:color w:val="595959" w:themeColor="text1" w:themeTint="A6"/>
+                  </w:rPr>
+                  <w:id w:val="-811784827"/>
+                  <w:placeholder>
+                    <w:docPart w:val="1C7A9493FAD244D2B1C75B5B757938BE"/>
+                  </w:placeholder>
+                  <w15:repeatingSectionItem/>
+                </w:sdtPr>
+                <w:sdtContent>
+                  <w:p>
+                    <w:pPr>
+                      <w:spacing w:after="0"/>
+                      <w:rPr>
+                        <w:rStyle w:val="Strong"/>
+                        <w:rFonts w:ascii="Georgia" w:hAnsi="Georgia"/>
+                        <w:u w:val="single"/>
+                      </w:rPr>
+                    </w:pPr>
+                    <w:r>
+                      <w:rPr>
+                        <w:rStyle w:val="Strong"/>
+                        <w:rFonts w:ascii="Georgia" w:hAnsi="Georgia"/>
+                        <w:u w:val="single"/>
+                      </w:rPr>
+                      <w:t>CURRENT</w:t>
+                    </w:r>
+                  </w:p>
+                  <w:p>
+                    <w:pPr>
+                      <w:spacing w:after="0"/>
+                      <w:rPr>
+                        <w:rStyle w:val="Strong"/>
+                        <w:rFonts w:asciiTheme="majorHAnsi" w:hAnsiTheme="majorHAnsi"/>
+                        <w:b w:val="0"/>
+                      </w:rPr>
+                    </w:pPr>
+                    <w:r>
+                      <w:rPr>
+                        <w:rStyle w:val="Strong"/>
+                        <w:rFonts w:asciiTheme="majorHAnsi" w:hAnsiTheme="majorHAnsi"/>
+                        <w:b w:val="0"/>
+                      </w:rPr>
+                      <w:t xml:space="preserve">Member </w:t>
+                    </w:r>
+                    <w:r>
+                      <w:rPr>
+                        <w:rStyle w:val="Strong"/>
+                        <w:rFonts w:asciiTheme="majorHAnsi" w:hAnsiTheme="majorHAnsi"/>
+                        <w:b w:val="0"/>
+                      </w:rPr>
+                      <w:t xml:space="preserve">of the </w:t>
+                    </w:r>
+                    <w:r>
+                      <w:rPr>
+                        <w:rStyle w:val="Strong"/>
+                        <w:rFonts w:asciiTheme="majorHAnsi" w:hAnsiTheme="majorHAnsi"/>
+                        <w:b w:val="0"/>
+                      </w:rPr>
+                      <w:t xml:space="preserve">Progressive Coders Network and </w:t>
+                    </w:r>
+                    <w:r>
+                      <w:rPr>
+                        <w:rStyle w:val="Strong"/>
+                        <w:rFonts w:asciiTheme="majorHAnsi" w:hAnsiTheme="majorHAnsi"/>
+                        <w:b w:val="0"/>
+                      </w:rPr>
+                      <w:t xml:space="preserve">NM </w:t>
+                    </w:r>
+                    <w:r>
+                      <w:rPr>
+                        <w:rStyle w:val="Strong"/>
+                        <w:rFonts w:asciiTheme="majorHAnsi" w:hAnsiTheme="majorHAnsi"/>
+                        <w:b w:val="0"/>
+                      </w:rPr>
+                      <w:t>Wolf-PAC</w:t>
+                    </w:r>
+                    <w:r>
+                      <w:rPr>
+                        <w:rStyle w:val="Strong"/>
+                        <w:rFonts w:asciiTheme="majorHAnsi" w:hAnsiTheme="majorHAnsi"/>
+                        <w:b w:val="0"/>
+                      </w:rPr>
+                      <w:t>.</w:t>
+                    </w:r>
+                  </w:p>
+                  <w:p>
+                    <w:pPr>
+                      <w:spacing w:after="0"/>
+                      <w:rPr>
+                        <w:rStyle w:val="Strong"/>
+                        <w:rFonts w:asciiTheme="majorHAnsi" w:hAnsiTheme="majorHAnsi"/>
+                        <w:b w:val="0"/>
+                      </w:rPr>
+                    </w:pPr>
+                  </w:p>
+                  <w:p>
+                    <w:pPr>
+                      <w:spacing w:after="0"/>
+                      <w:rPr>
+                        <w:rStyle w:val="Strong"/>
+                        <w:rFonts w:ascii="Georgia" w:hAnsi="Georgia"/>
+                        <w:u w:val="single"/>
+                      </w:rPr>
+                    </w:pPr>
+                    <w:r>
+                      <w:rPr>
+                        <w:rStyle w:val="Strong"/>
+                        <w:rFonts w:ascii="Georgia" w:hAnsi="Georgia"/>
+                        <w:u w:val="single"/>
+                      </w:rPr>
+                      <w:t>PAST</w:t>
+                    </w:r>
+                  </w:p>
+                  <w:p>
+                    <w:pPr>
+                      <w:spacing w:after="0"/>
+                      <w:rPr>
+                        <w:color w:val="595959" w:themeColor="text1" w:themeTint="A6"/>
+                      </w:rPr>
+                    </w:pPr>
+                    <w:r>
+                      <w:rPr>
+                        <w:rStyle w:val="Strong"/>
+                        <w:rFonts w:asciiTheme="majorHAnsi" w:hAnsiTheme="majorHAnsi"/>
+                        <w:b w:val="0"/>
+                      </w:rPr>
+                      <w:t xml:space="preserve">Secretary </w:t>
+                    </w:r>
+                    <w:r>
+                      <w:rPr>
+                        <w:rStyle w:val="Strong"/>
+                        <w:rFonts w:asciiTheme="majorHAnsi" w:hAnsiTheme="majorHAnsi"/>
+                        <w:b w:val="0"/>
+                      </w:rPr>
+                      <w:t xml:space="preserve">of </w:t>
+                    </w:r>
+                    <w:r>
+                      <w:rPr>
+                        <w:rStyle w:val="Strong"/>
+                        <w:rFonts w:asciiTheme="majorHAnsi" w:hAnsiTheme="majorHAnsi"/>
+                        <w:b w:val="0"/>
+                      </w:rPr>
+                      <w:t>USA Water Polo</w:t>
+                    </w:r>
+                    <w:r>
+                      <w:rPr>
+                        <w:rStyle w:val="Strong"/>
+                        <w:rFonts w:asciiTheme="majorHAnsi" w:hAnsiTheme="majorHAnsi"/>
+                        <w:b w:val="0"/>
+                      </w:rPr>
+                      <w:t>’s</w:t>
+                    </w:r>
+                    <w:r>
+                      <w:rPr>
+                        <w:rStyle w:val="Strong"/>
+                        <w:rFonts w:asciiTheme="majorHAnsi" w:hAnsiTheme="majorHAnsi"/>
+                        <w:b w:val="0"/>
+                      </w:rPr>
+                      <w:t xml:space="preserve"> Mountain Zone Board of Directors, Chairman </w:t>
+                    </w:r>
+                    <w:r>
+                      <w:rPr>
+                        <w:rStyle w:val="Strong"/>
+                        <w:rFonts w:asciiTheme="majorHAnsi" w:hAnsiTheme="majorHAnsi"/>
+                        <w:b w:val="0"/>
+                      </w:rPr>
+                      <w:t xml:space="preserve">of the </w:t>
+                    </w:r>
+                    <w:r>
+                      <w:rPr>
+                        <w:rStyle w:val="Strong"/>
+                        <w:rFonts w:asciiTheme="majorHAnsi" w:hAnsiTheme="majorHAnsi"/>
+                        <w:b w:val="0"/>
+                      </w:rPr>
+                      <w:t xml:space="preserve">Association for New Mexico Water Polo, </w:t>
+                    </w:r>
+                    <w:r>
+                      <w:rPr>
+                        <w:rStyle w:val="Strong"/>
+                        <w:rFonts w:asciiTheme="majorHAnsi" w:hAnsiTheme="majorHAnsi"/>
+                        <w:b w:val="0"/>
+                      </w:rPr>
+                      <w:t xml:space="preserve">Member of the </w:t>
+                    </w:r>
+                    <w:r>
+                      <w:rPr>
+                        <w:rStyle w:val="Strong"/>
+                        <w:rFonts w:asciiTheme="majorHAnsi" w:hAnsiTheme="majorHAnsi"/>
+                        <w:b w:val="0"/>
+                      </w:rPr>
+                      <w:t xml:space="preserve">Board of Review and </w:t>
+                    </w:r>
+                    <w:r>
+                      <w:rPr>
+                        <w:rStyle w:val="Strong"/>
+                        <w:rFonts w:asciiTheme="majorHAnsi" w:hAnsiTheme="majorHAnsi"/>
+                        <w:b w:val="0"/>
+                      </w:rPr>
+                      <w:t xml:space="preserve">the </w:t>
+                    </w:r>
+                    <w:r>
+                      <w:rPr>
+                        <w:rStyle w:val="Strong"/>
+                        <w:rFonts w:asciiTheme="majorHAnsi" w:hAnsiTheme="majorHAnsi"/>
+                        <w:b w:val="0"/>
+                      </w:rPr>
+                      <w:t>Camp Coordinator</w:t>
+                    </w:r>
+                    <w:r>
+                      <w:rPr>
+                        <w:rStyle w:val="Strong"/>
+                        <w:rFonts w:asciiTheme="majorHAnsi" w:hAnsiTheme="majorHAnsi"/>
+                        <w:b w:val="0"/>
+                      </w:rPr>
+                      <w:t xml:space="preserve"> for</w:t>
+                    </w:r>
+                    <w:r>
+                      <w:rPr>
+                        <w:rStyle w:val="Strong"/>
+                        <w:rFonts w:asciiTheme="majorHAnsi" w:hAnsiTheme="majorHAnsi"/>
+                        <w:b w:val="0"/>
+                      </w:rPr>
+                      <w:t xml:space="preserve"> New Mexico Swimming LSC, Assistant Coach </w:t>
+                    </w:r>
+                    <w:r>
+                      <w:rPr>
+                        <w:rStyle w:val="Strong"/>
+                        <w:rFonts w:asciiTheme="majorHAnsi" w:hAnsiTheme="majorHAnsi"/>
+                        <w:b w:val="0"/>
+                      </w:rPr>
+                      <w:t xml:space="preserve">of the </w:t>
+                    </w:r>
+                    <w:r>
+                      <w:rPr>
+                        <w:rStyle w:val="Strong"/>
+                        <w:rFonts w:asciiTheme="majorHAnsi" w:hAnsiTheme="majorHAnsi"/>
+                        <w:b w:val="0"/>
+                      </w:rPr>
+                      <w:t>Cibola High School Swim Team</w:t>
+                    </w:r>
+                    <w:r>
+                      <w:rPr>
+                        <w:rFonts w:asciiTheme="majorHAnsi" w:hAnsiTheme="majorHAnsi"/>
+                        <w:b/>
+                      </w:rPr>
+                      <w:t xml:space="preserve">, </w:t>
+                    </w:r>
+                    <w:r>
+                      <w:rPr>
+                        <w:rStyle w:val="Strong"/>
+                        <w:rFonts w:asciiTheme="majorHAnsi" w:hAnsiTheme="majorHAnsi"/>
+                        <w:b w:val="0"/>
+                      </w:rPr>
+                      <w:t xml:space="preserve">Captain </w:t>
+                    </w:r>
+                    <w:r>
+                      <w:rPr>
+                        <w:rStyle w:val="Strong"/>
+                        <w:rFonts w:asciiTheme="majorHAnsi" w:hAnsiTheme="majorHAnsi"/>
+                        <w:b w:val="0"/>
+                      </w:rPr>
+                      <w:t xml:space="preserve">of the </w:t>
+                    </w:r>
+                    <w:r>
+                      <w:rPr>
+                        <w:rStyle w:val="Strong"/>
+                        <w:rFonts w:asciiTheme="majorHAnsi" w:hAnsiTheme="majorHAnsi"/>
+                        <w:b w:val="0"/>
+                      </w:rPr>
+                      <w:t xml:space="preserve">UNM Water Polo Team, and </w:t>
+                    </w:r>
+                    <w:r>
+                      <w:rPr>
+                        <w:rStyle w:val="Strong"/>
+                        <w:rFonts w:asciiTheme="majorHAnsi" w:hAnsiTheme="majorHAnsi"/>
+                        <w:b w:val="0"/>
+                      </w:rPr>
+                      <w:t xml:space="preserve">Member of </w:t>
+                    </w:r>
+                    <w:r>
+                      <w:rPr>
+                        <w:rStyle w:val="Strong"/>
+                        <w:rFonts w:asciiTheme="majorHAnsi" w:hAnsiTheme="majorHAnsi"/>
+                        <w:b w:val="0"/>
+                      </w:rPr>
+                      <w:t>Operation Smile.</w:t>
+                    </w:r>
+                  </w:p>
+                  <w:p>
+                    <w:pPr>
+                      <w:spacing w:after="0"/>
+                      <w:rPr>
+                        <w:rFonts w:ascii="Georgia" w:hAnsi="Georgia"/>
+                        <w:b/>
+                        <w:i/>
+                      </w:rPr>
+                    </w:pPr>
                   </w:p>
                 </w:sdtContent>
               </w:sdt>
@@ -1831,6 +2271,7 @@
     <w:lsdException w:name="HTML Sample" w:semiHidden="1" w:unhideWhenUsed="1"/>
     <w:lsdException w:name="HTML Typewriter" w:semiHidden="1" w:unhideWhenUsed="1"/>
     <w:lsdException w:name="HTML Variable" w:semiHidden="1" w:unhideWhenUsed="1"/>
+    <w:lsdException w:name="Normal Table" w:semiHidden="1" w:unhideWhenUsed="1"/>
     <w:lsdException w:name="annotation subject" w:semiHidden="1" w:unhideWhenUsed="1"/>
     <w:lsdException w:name="No List" w:semiHidden="1" w:unhideWhenUsed="1"/>
     <w:lsdException w:name="Outline List 1" w:semiHidden="1" w:unhideWhenUsed="1"/>
@@ -1874,8 +2315,10 @@
     <w:lsdException w:name="Table Elegant" w:semiHidden="1" w:unhideWhenUsed="1"/>
     <w:lsdException w:name="Table Professional" w:semiHidden="1" w:unhideWhenUsed="1"/>
     <w:lsdException w:name="Table Subtle 1" w:semiHidden="1" w:unhideWhenUsed="1"/>
+    <w:lsdException w:name="Table Subtle 2" w:semiHidden="1" w:unhideWhenUsed="1"/>
     <w:lsdException w:name="Table Web 1" w:semiHidden="1" w:unhideWhenUsed="1"/>
     <w:lsdException w:name="Table Web 2" w:semiHidden="1" w:unhideWhenUsed="1"/>
+    <w:lsdException w:name="Table Web 3" w:semiHidden="1" w:unhideWhenUsed="1"/>
     <w:lsdException w:name="Balloon Text" w:semiHidden="1" w:unhideWhenUsed="1"/>
     <w:lsdException w:name="Table Grid" w:uiPriority="39"/>
     <w:lsdException w:name="Table Theme" w:semiHidden="1" w:unhideWhenUsed="1"/>
@@ -2445,7 +2888,7 @@
     </w:docPart>
     <w:docPart>
       <w:docPartPr>
-        <w:name w:val="96739E5806204F8E9B6DF664045EAB97"/>
+        <w:name w:val="1C7A9493FAD244D2B1C75B5B757938BE"/>
         <w:category>
           <w:name w:val="General"/>
           <w:gallery w:val="placeholder"/>
@@ -2456,41 +2899,12 @@
         <w:behaviors>
           <w:behavior w:val="content"/>
         </w:behaviors>
-        <w:guid w:val="{E07D6C09-CDEA-416F-9D4C-6332D3561E6A}"/>
+        <w:guid w:val="{DD70B499-0A5F-4557-B0D1-A9AC16BFB1D4}"/>
       </w:docPartPr>
       <w:docPartBody>
         <w:p>
           <w:pPr>
-            <w:pStyle w:val="96739E5806204F8E9B6DF664045EAB97"/>
-          </w:pPr>
-          <w:r>
-            <w:rPr>
-              <w:rStyle w:val="PlaceholderText"/>
-            </w:rPr>
-            <w:t>Enter any content that you want to repeat, including other content controls. You can also insert this control around table rows in order to repeat parts of a table.</w:t>
-          </w:r>
-        </w:p>
-      </w:docPartBody>
-    </w:docPart>
-    <w:docPart>
-      <w:docPartPr>
-        <w:name w:val="799001D56F3B448798984395AAF1EC40"/>
-        <w:category>
-          <w:name w:val="General"/>
-          <w:gallery w:val="placeholder"/>
-        </w:category>
-        <w:types>
-          <w:type w:val="bbPlcHdr"/>
-        </w:types>
-        <w:behaviors>
-          <w:behavior w:val="content"/>
-        </w:behaviors>
-        <w:guid w:val="{33246165-30D0-4E61-94D1-ECF231F78790}"/>
-      </w:docPartPr>
-      <w:docPartBody>
-        <w:p>
-          <w:pPr>
-            <w:pStyle w:val="799001D56F3B448798984395AAF1EC40"/>
+            <w:pStyle w:val="1C7A9493FAD244D2B1C75B5B757938BE"/>
           </w:pPr>
           <w:r>
             <w:rPr>
@@ -2564,12 +2978,14 @@
     <w:rsid w:val="000E6CA0"/>
     <w:rsid w:val="00123FB0"/>
     <w:rsid w:val="001337A9"/>
+    <w:rsid w:val="001A59DC"/>
     <w:rsid w:val="00257B4A"/>
     <w:rsid w:val="002E67DE"/>
     <w:rsid w:val="00436CD3"/>
     <w:rsid w:val="005C50A8"/>
     <w:rsid w:val="0060142C"/>
     <w:rsid w:val="006C0BCB"/>
+    <w:rsid w:val="00753B49"/>
     <w:rsid w:val="007621DE"/>
     <w:rsid w:val="007949DB"/>
     <w:rsid w:val="00827452"/>
@@ -2724,6 +3140,7 @@
     <w:lsdException w:name="HTML Sample" w:semiHidden="1" w:unhideWhenUsed="1"/>
     <w:lsdException w:name="HTML Typewriter" w:semiHidden="1" w:unhideWhenUsed="1"/>
     <w:lsdException w:name="HTML Variable" w:semiHidden="1" w:unhideWhenUsed="1"/>
+    <w:lsdException w:name="Normal Table" w:semiHidden="1" w:unhideWhenUsed="1"/>
     <w:lsdException w:name="annotation subject" w:semiHidden="1" w:unhideWhenUsed="1"/>
     <w:lsdException w:name="No List" w:semiHidden="1" w:unhideWhenUsed="1"/>
     <w:lsdException w:name="Outline List 1" w:semiHidden="1" w:unhideWhenUsed="1"/>
@@ -2767,8 +3184,10 @@
     <w:lsdException w:name="Table Elegant" w:semiHidden="1" w:unhideWhenUsed="1"/>
     <w:lsdException w:name="Table Professional" w:semiHidden="1" w:unhideWhenUsed="1"/>
     <w:lsdException w:name="Table Subtle 1" w:semiHidden="1" w:unhideWhenUsed="1"/>
+    <w:lsdException w:name="Table Subtle 2" w:semiHidden="1" w:unhideWhenUsed="1"/>
     <w:lsdException w:name="Table Web 1" w:semiHidden="1" w:unhideWhenUsed="1"/>
     <w:lsdException w:name="Table Web 2" w:semiHidden="1" w:unhideWhenUsed="1"/>
+    <w:lsdException w:name="Table Web 3" w:semiHidden="1" w:unhideWhenUsed="1"/>
     <w:lsdException w:name="Balloon Text" w:semiHidden="1" w:unhideWhenUsed="1"/>
     <w:lsdException w:name="Table Grid" w:uiPriority="39"/>
     <w:lsdException w:name="Table Theme" w:semiHidden="1" w:unhideWhenUsed="1"/>
@@ -3046,7 +3465,7 @@
     <w:basedOn w:val="DefaultParagraphFont"/>
     <w:uiPriority w:val="99"/>
     <w:semiHidden/>
-    <w:rsid w:val="007949DB"/>
+    <w:rsid w:val="001A59DC"/>
     <w:rPr>
       <w:color w:val="808080"/>
     </w:rPr>
@@ -3190,6 +3609,18 @@
   <w:style w:type="paragraph" w:customStyle="1" w:styleId="5EF4BA9D9E954333B11AA4D9B2CB0AEC">
     <w:name w:val="5EF4BA9D9E954333B11AA4D9B2CB0AEC"/>
     <w:rsid w:val="007949DB"/>
+  </w:style>
+  <w:style w:type="paragraph" w:customStyle="1" w:styleId="BB9832B3AF284F55AFB152775FE6FBA0">
+    <w:name w:val="BB9832B3AF284F55AFB152775FE6FBA0"/>
+    <w:rsid w:val="001A59DC"/>
+  </w:style>
+  <w:style w:type="paragraph" w:customStyle="1" w:styleId="1C7A9493FAD244D2B1C75B5B757938BE">
+    <w:name w:val="1C7A9493FAD244D2B1C75B5B757938BE"/>
+    <w:rsid w:val="001A59DC"/>
+  </w:style>
+  <w:style w:type="paragraph" w:customStyle="1" w:styleId="4DFA9DFFE34349FFB3486D7A922076C7">
+    <w:name w:val="4DFA9DFFE34349FFB3486D7A922076C7"/>
+    <w:rsid w:val="001A59DC"/>
   </w:style>
 </w:styles>
 </file>

</xml_diff>

<commit_message>
Added my week 8 reflection
</commit_message>
<xml_diff>
--- a/Brandon Huffman Resume.docx
+++ b/Brandon Huffman Resume.docx
@@ -360,16 +360,7 @@
                 <w:rFonts w:ascii="Georgia" w:hAnsi="Georgia"/>
                 <w:color w:val="auto"/>
               </w:rPr>
-              <w:t xml:space="preserve">CSS 3              </w:t>
-            </w:r>
-            <w:bookmarkStart w:id="0" w:name="_GoBack"/>
-            <w:bookmarkEnd w:id="0"/>
-            <w:r>
-              <w:rPr>
-                <w:rFonts w:ascii="Georgia" w:hAnsi="Georgia"/>
-                <w:color w:val="auto"/>
-              </w:rPr>
-              <w:t xml:space="preserve">               </w:t>
+              <w:t xml:space="preserve">CSS 3                             </w:t>
             </w:r>
             <w:r>
               <w:rPr>
@@ -1451,6 +1442,7 @@
                         <w:rStyle w:val="Strong"/>
                         <w:rFonts w:ascii="Georgia" w:hAnsi="Georgia"/>
                       </w:rPr>
+                      <w:lastRenderedPageBreak/>
                       <w:t>U</w:t>
                     </w:r>
                     <w:r>
@@ -1541,7 +1533,6 @@
                 <w:rFonts w:ascii="Georgia" w:hAnsi="Georgia"/>
                 <w:color w:val="002060"/>
               </w:rPr>
-              <w:lastRenderedPageBreak/>
               <w:t>Recent Volunteering</w:t>
             </w:r>
           </w:p>
@@ -1882,7 +1873,12 @@
     </w:tbl>
     <w:p/>
     <w:sectPr>
-      <w:footerReference w:type="default" r:id="rId7"/>
+      <w:headerReference w:type="even" r:id="rId7"/>
+      <w:headerReference w:type="default" r:id="rId8"/>
+      <w:footerReference w:type="even" r:id="rId9"/>
+      <w:footerReference w:type="default" r:id="rId10"/>
+      <w:headerReference w:type="first" r:id="rId11"/>
+      <w:footerReference w:type="first" r:id="rId12"/>
       <w:pgSz w:w="12240" w:h="15840"/>
       <w:pgMar w:top="1512" w:right="1584" w:bottom="432" w:left="936" w:header="720" w:footer="720" w:gutter="0"/>
       <w:cols w:space="720"/>
@@ -1926,29 +1922,32 @@
     <w:pPr>
       <w:pStyle w:val="Footer"/>
     </w:pPr>
-    <w:r>
-      <w:t xml:space="preserve">Page </w:t>
-    </w:r>
-    <w:r>
-      <w:fldChar w:fldCharType="begin"/>
-    </w:r>
-    <w:r>
-      <w:instrText xml:space="preserve"> PAGE </w:instrText>
-    </w:r>
-    <w:r>
-      <w:fldChar w:fldCharType="separate"/>
-    </w:r>
-    <w:r>
-      <w:rPr>
-        <w:noProof/>
-      </w:rPr>
-      <w:t>2</w:t>
-    </w:r>
-    <w:r>
-      <w:fldChar w:fldCharType="end"/>
-    </w:r>
   </w:p>
-  <w:p/>
+</w:ftr>
+</file>
+
+<file path=word/footer2.xml><?xml version="1.0" encoding="utf-8"?>
+<w:ftr xmlns:wpc="http://schemas.microsoft.com/office/word/2010/wordprocessingCanvas" xmlns:cx="http://schemas.microsoft.com/office/drawing/2014/chartex" xmlns:cx1="http://schemas.microsoft.com/office/drawing/2015/9/8/chartex" xmlns:cx2="http://schemas.microsoft.com/office/drawing/2015/10/21/chartex" xmlns:cx3="http://schemas.microsoft.com/office/drawing/2016/5/9/chartex" xmlns:cx4="http://schemas.microsoft.com/office/drawing/2016/5/10/chartex" xmlns:cx5="http://schemas.microsoft.com/office/drawing/2016/5/11/chartex" xmlns:cx6="http://schemas.microsoft.com/office/drawing/2016/5/12/chartex" xmlns:cx7="http://schemas.microsoft.com/office/drawing/2016/5/13/chartex" xmlns:cx8="http://schemas.microsoft.com/office/drawing/2016/5/14/chartex" xmlns:mc="http://schemas.openxmlformats.org/markup-compatibility/2006" xmlns:aink="http://schemas.microsoft.com/office/drawing/2016/ink" xmlns:am3d="http://schemas.microsoft.com/office/drawing/2017/model3d" xmlns:o="urn:schemas-microsoft-com:office:office" xmlns:r="http://schemas.openxmlformats.org/officeDocument/2006/relationships" xmlns:m="http://schemas.openxmlformats.org/officeDocument/2006/math" xmlns:v="urn:schemas-microsoft-com:vml" xmlns:wp14="http://schemas.microsoft.com/office/word/2010/wordprocessingDrawing" xmlns:wp="http://schemas.openxmlformats.org/drawingml/2006/wordprocessingDrawing" xmlns:w10="urn:schemas-microsoft-com:office:word" xmlns:w="http://schemas.openxmlformats.org/wordprocessingml/2006/main" xmlns:w14="http://schemas.microsoft.com/office/word/2010/wordml" xmlns:w15="http://schemas.microsoft.com/office/word/2012/wordml" xmlns:w16cid="http://schemas.microsoft.com/office/word/2016/wordml/cid" xmlns:w16se="http://schemas.microsoft.com/office/word/2015/wordml/symex" xmlns:wpg="http://schemas.microsoft.com/office/word/2010/wordprocessingGroup" xmlns:wpi="http://schemas.microsoft.com/office/word/2010/wordprocessingInk" xmlns:wne="http://schemas.microsoft.com/office/word/2006/wordml" xmlns:wps="http://schemas.microsoft.com/office/word/2010/wordprocessingShape" mc:Ignorable="w14 w15 w16se w16cid wp14">
+  <w:p>
+    <w:pPr>
+      <w:pStyle w:val="Footer"/>
+      <w:jc w:val="center"/>
+    </w:pPr>
+  </w:p>
+  <w:p>
+    <w:bookmarkStart w:id="0" w:name="_GoBack"/>
+    <w:bookmarkEnd w:id="0"/>
+  </w:p>
+</w:ftr>
+</file>
+
+<file path=word/footer3.xml><?xml version="1.0" encoding="utf-8"?>
+<w:ftr xmlns:wpc="http://schemas.microsoft.com/office/word/2010/wordprocessingCanvas" xmlns:cx="http://schemas.microsoft.com/office/drawing/2014/chartex" xmlns:cx1="http://schemas.microsoft.com/office/drawing/2015/9/8/chartex" xmlns:cx2="http://schemas.microsoft.com/office/drawing/2015/10/21/chartex" xmlns:cx3="http://schemas.microsoft.com/office/drawing/2016/5/9/chartex" xmlns:cx4="http://schemas.microsoft.com/office/drawing/2016/5/10/chartex" xmlns:cx5="http://schemas.microsoft.com/office/drawing/2016/5/11/chartex" xmlns:cx6="http://schemas.microsoft.com/office/drawing/2016/5/12/chartex" xmlns:cx7="http://schemas.microsoft.com/office/drawing/2016/5/13/chartex" xmlns:cx8="http://schemas.microsoft.com/office/drawing/2016/5/14/chartex" xmlns:mc="http://schemas.openxmlformats.org/markup-compatibility/2006" xmlns:aink="http://schemas.microsoft.com/office/drawing/2016/ink" xmlns:am3d="http://schemas.microsoft.com/office/drawing/2017/model3d" xmlns:o="urn:schemas-microsoft-com:office:office" xmlns:r="http://schemas.openxmlformats.org/officeDocument/2006/relationships" xmlns:m="http://schemas.openxmlformats.org/officeDocument/2006/math" xmlns:v="urn:schemas-microsoft-com:vml" xmlns:wp14="http://schemas.microsoft.com/office/word/2010/wordprocessingDrawing" xmlns:wp="http://schemas.openxmlformats.org/drawingml/2006/wordprocessingDrawing" xmlns:w10="urn:schemas-microsoft-com:office:word" xmlns:w="http://schemas.openxmlformats.org/wordprocessingml/2006/main" xmlns:w14="http://schemas.microsoft.com/office/word/2010/wordml" xmlns:w15="http://schemas.microsoft.com/office/word/2012/wordml" xmlns:w16cid="http://schemas.microsoft.com/office/word/2016/wordml/cid" xmlns:w16se="http://schemas.microsoft.com/office/word/2015/wordml/symex" xmlns:wpg="http://schemas.microsoft.com/office/word/2010/wordprocessingGroup" xmlns:wpi="http://schemas.microsoft.com/office/word/2010/wordprocessingInk" xmlns:wne="http://schemas.microsoft.com/office/word/2006/wordml" xmlns:wps="http://schemas.microsoft.com/office/word/2010/wordprocessingShape" mc:Ignorable="w14 w15 w16se w16cid wp14">
+  <w:p>
+    <w:pPr>
+      <w:pStyle w:val="Footer"/>
+    </w:pPr>
+  </w:p>
 </w:ftr>
 </file>
 
@@ -1977,6 +1976,36 @@
     <w:p/>
   </w:footnote>
 </w:footnotes>
+</file>
+
+<file path=word/header1.xml><?xml version="1.0" encoding="utf-8"?>
+<w:hdr xmlns:wpc="http://schemas.microsoft.com/office/word/2010/wordprocessingCanvas" xmlns:cx="http://schemas.microsoft.com/office/drawing/2014/chartex" xmlns:cx1="http://schemas.microsoft.com/office/drawing/2015/9/8/chartex" xmlns:cx2="http://schemas.microsoft.com/office/drawing/2015/10/21/chartex" xmlns:cx3="http://schemas.microsoft.com/office/drawing/2016/5/9/chartex" xmlns:cx4="http://schemas.microsoft.com/office/drawing/2016/5/10/chartex" xmlns:cx5="http://schemas.microsoft.com/office/drawing/2016/5/11/chartex" xmlns:cx6="http://schemas.microsoft.com/office/drawing/2016/5/12/chartex" xmlns:cx7="http://schemas.microsoft.com/office/drawing/2016/5/13/chartex" xmlns:cx8="http://schemas.microsoft.com/office/drawing/2016/5/14/chartex" xmlns:mc="http://schemas.openxmlformats.org/markup-compatibility/2006" xmlns:aink="http://schemas.microsoft.com/office/drawing/2016/ink" xmlns:am3d="http://schemas.microsoft.com/office/drawing/2017/model3d" xmlns:o="urn:schemas-microsoft-com:office:office" xmlns:r="http://schemas.openxmlformats.org/officeDocument/2006/relationships" xmlns:m="http://schemas.openxmlformats.org/officeDocument/2006/math" xmlns:v="urn:schemas-microsoft-com:vml" xmlns:wp14="http://schemas.microsoft.com/office/word/2010/wordprocessingDrawing" xmlns:wp="http://schemas.openxmlformats.org/drawingml/2006/wordprocessingDrawing" xmlns:w10="urn:schemas-microsoft-com:office:word" xmlns:w="http://schemas.openxmlformats.org/wordprocessingml/2006/main" xmlns:w14="http://schemas.microsoft.com/office/word/2010/wordml" xmlns:w15="http://schemas.microsoft.com/office/word/2012/wordml" xmlns:w16cid="http://schemas.microsoft.com/office/word/2016/wordml/cid" xmlns:w16se="http://schemas.microsoft.com/office/word/2015/wordml/symex" xmlns:wpg="http://schemas.microsoft.com/office/word/2010/wordprocessingGroup" xmlns:wpi="http://schemas.microsoft.com/office/word/2010/wordprocessingInk" xmlns:wne="http://schemas.microsoft.com/office/word/2006/wordml" xmlns:wps="http://schemas.microsoft.com/office/word/2010/wordprocessingShape" mc:Ignorable="w14 w15 w16se w16cid wp14">
+  <w:p>
+    <w:pPr>
+      <w:pStyle w:val="Header"/>
+    </w:pPr>
+  </w:p>
+</w:hdr>
+</file>
+
+<file path=word/header2.xml><?xml version="1.0" encoding="utf-8"?>
+<w:hdr xmlns:wpc="http://schemas.microsoft.com/office/word/2010/wordprocessingCanvas" xmlns:cx="http://schemas.microsoft.com/office/drawing/2014/chartex" xmlns:cx1="http://schemas.microsoft.com/office/drawing/2015/9/8/chartex" xmlns:cx2="http://schemas.microsoft.com/office/drawing/2015/10/21/chartex" xmlns:cx3="http://schemas.microsoft.com/office/drawing/2016/5/9/chartex" xmlns:cx4="http://schemas.microsoft.com/office/drawing/2016/5/10/chartex" xmlns:cx5="http://schemas.microsoft.com/office/drawing/2016/5/11/chartex" xmlns:cx6="http://schemas.microsoft.com/office/drawing/2016/5/12/chartex" xmlns:cx7="http://schemas.microsoft.com/office/drawing/2016/5/13/chartex" xmlns:cx8="http://schemas.microsoft.com/office/drawing/2016/5/14/chartex" xmlns:mc="http://schemas.openxmlformats.org/markup-compatibility/2006" xmlns:aink="http://schemas.microsoft.com/office/drawing/2016/ink" xmlns:am3d="http://schemas.microsoft.com/office/drawing/2017/model3d" xmlns:o="urn:schemas-microsoft-com:office:office" xmlns:r="http://schemas.openxmlformats.org/officeDocument/2006/relationships" xmlns:m="http://schemas.openxmlformats.org/officeDocument/2006/math" xmlns:v="urn:schemas-microsoft-com:vml" xmlns:wp14="http://schemas.microsoft.com/office/word/2010/wordprocessingDrawing" xmlns:wp="http://schemas.openxmlformats.org/drawingml/2006/wordprocessingDrawing" xmlns:w10="urn:schemas-microsoft-com:office:word" xmlns:w="http://schemas.openxmlformats.org/wordprocessingml/2006/main" xmlns:w14="http://schemas.microsoft.com/office/word/2010/wordml" xmlns:w15="http://schemas.microsoft.com/office/word/2012/wordml" xmlns:w16cid="http://schemas.microsoft.com/office/word/2016/wordml/cid" xmlns:w16se="http://schemas.microsoft.com/office/word/2015/wordml/symex" xmlns:wpg="http://schemas.microsoft.com/office/word/2010/wordprocessingGroup" xmlns:wpi="http://schemas.microsoft.com/office/word/2010/wordprocessingInk" xmlns:wne="http://schemas.microsoft.com/office/word/2006/wordml" xmlns:wps="http://schemas.microsoft.com/office/word/2010/wordprocessingShape" mc:Ignorable="w14 w15 w16se w16cid wp14">
+  <w:p>
+    <w:pPr>
+      <w:pStyle w:val="Header"/>
+    </w:pPr>
+  </w:p>
+</w:hdr>
+</file>
+
+<file path=word/header3.xml><?xml version="1.0" encoding="utf-8"?>
+<w:hdr xmlns:wpc="http://schemas.microsoft.com/office/word/2010/wordprocessingCanvas" xmlns:cx="http://schemas.microsoft.com/office/drawing/2014/chartex" xmlns:cx1="http://schemas.microsoft.com/office/drawing/2015/9/8/chartex" xmlns:cx2="http://schemas.microsoft.com/office/drawing/2015/10/21/chartex" xmlns:cx3="http://schemas.microsoft.com/office/drawing/2016/5/9/chartex" xmlns:cx4="http://schemas.microsoft.com/office/drawing/2016/5/10/chartex" xmlns:cx5="http://schemas.microsoft.com/office/drawing/2016/5/11/chartex" xmlns:cx6="http://schemas.microsoft.com/office/drawing/2016/5/12/chartex" xmlns:cx7="http://schemas.microsoft.com/office/drawing/2016/5/13/chartex" xmlns:cx8="http://schemas.microsoft.com/office/drawing/2016/5/14/chartex" xmlns:mc="http://schemas.openxmlformats.org/markup-compatibility/2006" xmlns:aink="http://schemas.microsoft.com/office/drawing/2016/ink" xmlns:am3d="http://schemas.microsoft.com/office/drawing/2017/model3d" xmlns:o="urn:schemas-microsoft-com:office:office" xmlns:r="http://schemas.openxmlformats.org/officeDocument/2006/relationships" xmlns:m="http://schemas.openxmlformats.org/officeDocument/2006/math" xmlns:v="urn:schemas-microsoft-com:vml" xmlns:wp14="http://schemas.microsoft.com/office/word/2010/wordprocessingDrawing" xmlns:wp="http://schemas.openxmlformats.org/drawingml/2006/wordprocessingDrawing" xmlns:w10="urn:schemas-microsoft-com:office:word" xmlns:w="http://schemas.openxmlformats.org/wordprocessingml/2006/main" xmlns:w14="http://schemas.microsoft.com/office/word/2010/wordml" xmlns:w15="http://schemas.microsoft.com/office/word/2012/wordml" xmlns:w16cid="http://schemas.microsoft.com/office/word/2016/wordml/cid" xmlns:w16se="http://schemas.microsoft.com/office/word/2015/wordml/symex" xmlns:wpg="http://schemas.microsoft.com/office/word/2010/wordprocessingGroup" xmlns:wpi="http://schemas.microsoft.com/office/word/2010/wordprocessingInk" xmlns:wne="http://schemas.microsoft.com/office/word/2006/wordml" xmlns:wps="http://schemas.microsoft.com/office/word/2010/wordprocessingShape" mc:Ignorable="w14 w15 w16se w16cid wp14">
+  <w:p>
+    <w:pPr>
+      <w:pStyle w:val="Header"/>
+    </w:pPr>
+  </w:p>
+</w:hdr>
 </file>
 
 <file path=word/styles.xml><?xml version="1.0" encoding="utf-8"?>
@@ -2830,6 +2859,7 @@
     <w:rsid w:val="00BE42B6"/>
     <w:rsid w:val="00BF79D1"/>
     <w:rsid w:val="00F3419D"/>
+    <w:rsid w:val="00F416EA"/>
   </w:rsids>
   <m:mathPr>
     <m:mathFont m:val="Cambria Math"/>

</xml_diff>